<commit_message>
added one more query
</commit_message>
<xml_diff>
--- a/Mukesh - Dont Touch.docx
+++ b/Mukesh - Dont Touch.docx
@@ -7145,6 +7145,7 @@
           <w:szCs w:val="11"/>
           <w:bdr w:val="single" w:sz="2" w:space="0" w:color="auto" w:frame="1"/>
         </w:rPr>
+        <w:lastRenderedPageBreak/>
         <w:t>Input:</w:t>
       </w:r>
       <w:r>
@@ -7216,7 +7217,6 @@
           <w:szCs w:val="11"/>
           <w:bdr w:val="single" w:sz="2" w:space="0" w:color="auto" w:frame="1"/>
         </w:rPr>
-        <w:lastRenderedPageBreak/>
         <w:t>Output:</w:t>
       </w:r>
       <w:r>
@@ -9465,6 +9465,2915 @@
     <w:p/>
     <w:p/>
     <w:p/>
+    <w:p/>
+    <w:p/>
+    <w:p/>
+    <w:p/>
+    <w:p/>
+    <w:p/>
+    <w:p/>
+    <w:p/>
+    <w:p/>
+    <w:p>
+      <w:r>
+        <w:t>Date – 4 June 2024</w:t>
+      </w:r>
+    </w:p>
+    <w:p/>
+    <w:p>
+      <w:r>
+        <w:t xml:space="preserve">Problem </w:t>
+      </w:r>
+    </w:p>
+    <w:p>
+      <w:hyperlink r:id="rId5" w:history="1">
+        <w:r>
+          <w:rPr>
+            <w:rStyle w:val="Hyperlink"/>
+            <w:rFonts w:ascii="Segoe UI" w:hAnsi="Segoe UI" w:cs="Segoe UI"/>
+            <w:b/>
+            <w:bCs/>
+            <w:sz w:val="19"/>
+            <w:szCs w:val="19"/>
+            <w:bdr w:val="single" w:sz="2" w:space="0" w:color="auto" w:frame="1"/>
+            <w:shd w:val="clear" w:color="auto" w:fill="F0F0F0"/>
+          </w:rPr>
+          <w:t>49. Group Anagrams</w:t>
+        </w:r>
+      </w:hyperlink>
+    </w:p>
+    <w:p>
+      <w:pPr>
+        <w:pStyle w:val="NormalWeb"/>
+        <w:pBdr>
+          <w:top w:val="single" w:sz="2" w:space="0" w:color="auto"/>
+          <w:left w:val="single" w:sz="2" w:space="0" w:color="auto"/>
+          <w:bottom w:val="single" w:sz="2" w:space="0" w:color="auto"/>
+          <w:right w:val="single" w:sz="2" w:space="0" w:color="auto"/>
+        </w:pBdr>
+        <w:shd w:val="clear" w:color="auto" w:fill="F0F0F0"/>
+        <w:rPr>
+          <w:rFonts w:ascii="Segoe UI" w:hAnsi="Segoe UI" w:cs="Segoe UI"/>
+          <w:color w:val="262626"/>
+          <w:sz w:val="11"/>
+          <w:szCs w:val="11"/>
+        </w:rPr>
+      </w:pPr>
+      <w:r>
+        <w:rPr>
+          <w:rFonts w:ascii="Segoe UI" w:hAnsi="Segoe UI" w:cs="Segoe UI"/>
+          <w:color w:val="262626"/>
+          <w:sz w:val="11"/>
+          <w:szCs w:val="11"/>
+        </w:rPr>
+        <w:t>Given an array of strings </w:t>
+      </w:r>
+      <w:proofErr w:type="spellStart"/>
+      <w:r>
+        <w:rPr>
+          <w:rStyle w:val="HTMLCode"/>
+          <w:rFonts w:ascii="Arial" w:hAnsi="Arial" w:cs="Arial"/>
+          <w:color w:val="262626"/>
+        </w:rPr>
+        <w:t>strs</w:t>
+      </w:r>
+      <w:proofErr w:type="spellEnd"/>
+      <w:r>
+        <w:rPr>
+          <w:rFonts w:ascii="Segoe UI" w:hAnsi="Segoe UI" w:cs="Segoe UI"/>
+          <w:color w:val="262626"/>
+          <w:sz w:val="11"/>
+          <w:szCs w:val="11"/>
+        </w:rPr>
+        <w:t>, group </w:t>
+      </w:r>
+      <w:r>
+        <w:rPr>
+          <w:rStyle w:val="Strong"/>
+          <w:rFonts w:ascii="Segoe UI" w:hAnsi="Segoe UI" w:cs="Segoe UI"/>
+          <w:color w:val="262626"/>
+          <w:sz w:val="11"/>
+          <w:szCs w:val="11"/>
+          <w:bdr w:val="single" w:sz="2" w:space="0" w:color="auto" w:frame="1"/>
+        </w:rPr>
+        <w:t>the anagrams</w:t>
+      </w:r>
+      <w:r>
+        <w:rPr>
+          <w:rFonts w:ascii="Segoe UI" w:hAnsi="Segoe UI" w:cs="Segoe UI"/>
+          <w:color w:val="262626"/>
+          <w:sz w:val="11"/>
+          <w:szCs w:val="11"/>
+        </w:rPr>
+        <w:t> together. You can return the answer in </w:t>
+      </w:r>
+      <w:r>
+        <w:rPr>
+          <w:rStyle w:val="Strong"/>
+          <w:rFonts w:ascii="Segoe UI" w:hAnsi="Segoe UI" w:cs="Segoe UI"/>
+          <w:color w:val="262626"/>
+          <w:sz w:val="11"/>
+          <w:szCs w:val="11"/>
+          <w:bdr w:val="single" w:sz="2" w:space="0" w:color="auto" w:frame="1"/>
+        </w:rPr>
+        <w:t>any order</w:t>
+      </w:r>
+      <w:r>
+        <w:rPr>
+          <w:rFonts w:ascii="Segoe UI" w:hAnsi="Segoe UI" w:cs="Segoe UI"/>
+          <w:color w:val="262626"/>
+          <w:sz w:val="11"/>
+          <w:szCs w:val="11"/>
+        </w:rPr>
+        <w:t>.</w:t>
+      </w:r>
+    </w:p>
+    <w:p>
+      <w:pPr>
+        <w:pStyle w:val="NormalWeb"/>
+        <w:pBdr>
+          <w:top w:val="single" w:sz="2" w:space="0" w:color="auto"/>
+          <w:left w:val="single" w:sz="2" w:space="0" w:color="auto"/>
+          <w:bottom w:val="single" w:sz="2" w:space="0" w:color="auto"/>
+          <w:right w:val="single" w:sz="2" w:space="0" w:color="auto"/>
+        </w:pBdr>
+        <w:shd w:val="clear" w:color="auto" w:fill="F0F0F0"/>
+        <w:rPr>
+          <w:rFonts w:ascii="Segoe UI" w:hAnsi="Segoe UI" w:cs="Segoe UI"/>
+          <w:color w:val="262626"/>
+          <w:sz w:val="11"/>
+          <w:szCs w:val="11"/>
+        </w:rPr>
+      </w:pPr>
+      <w:r>
+        <w:rPr>
+          <w:rFonts w:ascii="Segoe UI" w:hAnsi="Segoe UI" w:cs="Segoe UI"/>
+          <w:color w:val="262626"/>
+          <w:sz w:val="11"/>
+          <w:szCs w:val="11"/>
+        </w:rPr>
+        <w:t>An </w:t>
+      </w:r>
+      <w:r>
+        <w:rPr>
+          <w:rStyle w:val="Strong"/>
+          <w:rFonts w:ascii="Segoe UI" w:hAnsi="Segoe UI" w:cs="Segoe UI"/>
+          <w:color w:val="262626"/>
+          <w:sz w:val="11"/>
+          <w:szCs w:val="11"/>
+          <w:bdr w:val="single" w:sz="2" w:space="0" w:color="auto" w:frame="1"/>
+        </w:rPr>
+        <w:t>Anagram</w:t>
+      </w:r>
+      <w:r>
+        <w:rPr>
+          <w:rFonts w:ascii="Segoe UI" w:hAnsi="Segoe UI" w:cs="Segoe UI"/>
+          <w:color w:val="262626"/>
+          <w:sz w:val="11"/>
+          <w:szCs w:val="11"/>
+        </w:rPr>
+        <w:t> is a word or phrase formed by rearranging the letters of a different word or phrase, typically using all the original letters exactly once.</w:t>
+      </w:r>
+    </w:p>
+    <w:p>
+      <w:pPr>
+        <w:pStyle w:val="NormalWeb"/>
+        <w:pBdr>
+          <w:top w:val="single" w:sz="2" w:space="0" w:color="auto"/>
+          <w:left w:val="single" w:sz="2" w:space="0" w:color="auto"/>
+          <w:bottom w:val="single" w:sz="2" w:space="0" w:color="auto"/>
+          <w:right w:val="single" w:sz="2" w:space="0" w:color="auto"/>
+        </w:pBdr>
+        <w:shd w:val="clear" w:color="auto" w:fill="F0F0F0"/>
+        <w:rPr>
+          <w:rFonts w:ascii="Segoe UI" w:hAnsi="Segoe UI" w:cs="Segoe UI"/>
+          <w:color w:val="262626"/>
+          <w:sz w:val="11"/>
+          <w:szCs w:val="11"/>
+        </w:rPr>
+      </w:pPr>
+      <w:r>
+        <w:rPr>
+          <w:rFonts w:ascii="Segoe UI" w:hAnsi="Segoe UI" w:cs="Segoe UI"/>
+          <w:color w:val="262626"/>
+          <w:sz w:val="11"/>
+          <w:szCs w:val="11"/>
+        </w:rPr>
+        <w:t> </w:t>
+      </w:r>
+    </w:p>
+    <w:p>
+      <w:pPr>
+        <w:pStyle w:val="NormalWeb"/>
+        <w:pBdr>
+          <w:top w:val="single" w:sz="2" w:space="0" w:color="auto"/>
+          <w:left w:val="single" w:sz="2" w:space="0" w:color="auto"/>
+          <w:bottom w:val="single" w:sz="2" w:space="0" w:color="auto"/>
+          <w:right w:val="single" w:sz="2" w:space="0" w:color="auto"/>
+        </w:pBdr>
+        <w:shd w:val="clear" w:color="auto" w:fill="F0F0F0"/>
+        <w:rPr>
+          <w:rFonts w:ascii="Segoe UI" w:hAnsi="Segoe UI" w:cs="Segoe UI"/>
+          <w:color w:val="262626"/>
+          <w:sz w:val="11"/>
+          <w:szCs w:val="11"/>
+        </w:rPr>
+      </w:pPr>
+      <w:r>
+        <w:rPr>
+          <w:rStyle w:val="Strong"/>
+          <w:rFonts w:ascii="Segoe UI" w:hAnsi="Segoe UI" w:cs="Segoe UI"/>
+          <w:color w:val="262626"/>
+          <w:sz w:val="11"/>
+          <w:szCs w:val="11"/>
+          <w:bdr w:val="single" w:sz="2" w:space="0" w:color="auto" w:frame="1"/>
+        </w:rPr>
+        <w:t>Example 1:</w:t>
+      </w:r>
+    </w:p>
+    <w:p>
+      <w:pPr>
+        <w:pStyle w:val="HTMLPreformatted"/>
+        <w:pBdr>
+          <w:top w:val="single" w:sz="2" w:space="0" w:color="auto"/>
+          <w:left w:val="single" w:sz="6" w:space="0" w:color="auto"/>
+          <w:bottom w:val="single" w:sz="2" w:space="0" w:color="auto"/>
+          <w:right w:val="single" w:sz="2" w:space="0" w:color="auto"/>
+        </w:pBdr>
+        <w:shd w:val="clear" w:color="auto" w:fill="F0F0F0"/>
+        <w:rPr>
+          <w:rFonts w:ascii="Arial" w:hAnsi="Arial" w:cs="Arial"/>
+          <w:sz w:val="11"/>
+          <w:szCs w:val="11"/>
+        </w:rPr>
+      </w:pPr>
+      <w:r>
+        <w:rPr>
+          <w:rStyle w:val="Strong"/>
+          <w:rFonts w:ascii="Arial" w:hAnsi="Arial" w:cs="Arial"/>
+          <w:sz w:val="11"/>
+          <w:szCs w:val="11"/>
+          <w:bdr w:val="single" w:sz="2" w:space="0" w:color="auto" w:frame="1"/>
+        </w:rPr>
+        <w:t>Input:</w:t>
+      </w:r>
+      <w:r>
+        <w:rPr>
+          <w:rFonts w:ascii="Arial" w:hAnsi="Arial" w:cs="Arial"/>
+          <w:sz w:val="11"/>
+          <w:szCs w:val="11"/>
+        </w:rPr>
+        <w:t xml:space="preserve"> </w:t>
+      </w:r>
+      <w:proofErr w:type="spellStart"/>
+      <w:r>
+        <w:rPr>
+          <w:rFonts w:ascii="Arial" w:hAnsi="Arial" w:cs="Arial"/>
+          <w:sz w:val="11"/>
+          <w:szCs w:val="11"/>
+        </w:rPr>
+        <w:t>strs</w:t>
+      </w:r>
+      <w:proofErr w:type="spellEnd"/>
+      <w:r>
+        <w:rPr>
+          <w:rFonts w:ascii="Arial" w:hAnsi="Arial" w:cs="Arial"/>
+          <w:sz w:val="11"/>
+          <w:szCs w:val="11"/>
+        </w:rPr>
+        <w:t xml:space="preserve"> = ["</w:t>
+      </w:r>
+      <w:proofErr w:type="spellStart"/>
+      <w:r>
+        <w:rPr>
+          <w:rFonts w:ascii="Arial" w:hAnsi="Arial" w:cs="Arial"/>
+          <w:sz w:val="11"/>
+          <w:szCs w:val="11"/>
+        </w:rPr>
+        <w:t>eat","tea","tan","ate","nat","bat</w:t>
+      </w:r>
+      <w:proofErr w:type="spellEnd"/>
+      <w:r>
+        <w:rPr>
+          <w:rFonts w:ascii="Arial" w:hAnsi="Arial" w:cs="Arial"/>
+          <w:sz w:val="11"/>
+          <w:szCs w:val="11"/>
+        </w:rPr>
+        <w:t>"]</w:t>
+      </w:r>
+    </w:p>
+    <w:p>
+      <w:pPr>
+        <w:pStyle w:val="HTMLPreformatted"/>
+        <w:pBdr>
+          <w:top w:val="single" w:sz="2" w:space="0" w:color="auto"/>
+          <w:left w:val="single" w:sz="6" w:space="0" w:color="auto"/>
+          <w:bottom w:val="single" w:sz="2" w:space="0" w:color="auto"/>
+          <w:right w:val="single" w:sz="2" w:space="0" w:color="auto"/>
+        </w:pBdr>
+        <w:shd w:val="clear" w:color="auto" w:fill="F0F0F0"/>
+        <w:rPr>
+          <w:rFonts w:ascii="Arial" w:hAnsi="Arial" w:cs="Arial"/>
+          <w:sz w:val="11"/>
+          <w:szCs w:val="11"/>
+        </w:rPr>
+      </w:pPr>
+      <w:r>
+        <w:rPr>
+          <w:rStyle w:val="Strong"/>
+          <w:rFonts w:ascii="Arial" w:hAnsi="Arial" w:cs="Arial"/>
+          <w:sz w:val="11"/>
+          <w:szCs w:val="11"/>
+          <w:bdr w:val="single" w:sz="2" w:space="0" w:color="auto" w:frame="1"/>
+        </w:rPr>
+        <w:t>Output:</w:t>
+      </w:r>
+      <w:r>
+        <w:rPr>
+          <w:rFonts w:ascii="Arial" w:hAnsi="Arial" w:cs="Arial"/>
+          <w:sz w:val="11"/>
+          <w:szCs w:val="11"/>
+        </w:rPr>
+        <w:t xml:space="preserve"> [["bat"]</w:t>
+      </w:r>
+      <w:proofErr w:type="gramStart"/>
+      <w:r>
+        <w:rPr>
+          <w:rFonts w:ascii="Arial" w:hAnsi="Arial" w:cs="Arial"/>
+          <w:sz w:val="11"/>
+          <w:szCs w:val="11"/>
+        </w:rPr>
+        <w:t>,[</w:t>
+      </w:r>
+      <w:proofErr w:type="gramEnd"/>
+      <w:r>
+        <w:rPr>
+          <w:rFonts w:ascii="Arial" w:hAnsi="Arial" w:cs="Arial"/>
+          <w:sz w:val="11"/>
+          <w:szCs w:val="11"/>
+        </w:rPr>
+        <w:t>"</w:t>
+      </w:r>
+      <w:proofErr w:type="spellStart"/>
+      <w:r>
+        <w:rPr>
+          <w:rFonts w:ascii="Arial" w:hAnsi="Arial" w:cs="Arial"/>
+          <w:sz w:val="11"/>
+          <w:szCs w:val="11"/>
+        </w:rPr>
+        <w:t>nat","tan</w:t>
+      </w:r>
+      <w:proofErr w:type="spellEnd"/>
+      <w:r>
+        <w:rPr>
+          <w:rFonts w:ascii="Arial" w:hAnsi="Arial" w:cs="Arial"/>
+          <w:sz w:val="11"/>
+          <w:szCs w:val="11"/>
+        </w:rPr>
+        <w:t>"],["</w:t>
+      </w:r>
+      <w:proofErr w:type="spellStart"/>
+      <w:r>
+        <w:rPr>
+          <w:rFonts w:ascii="Arial" w:hAnsi="Arial" w:cs="Arial"/>
+          <w:sz w:val="11"/>
+          <w:szCs w:val="11"/>
+        </w:rPr>
+        <w:t>ate","eat","tea</w:t>
+      </w:r>
+      <w:proofErr w:type="spellEnd"/>
+      <w:r>
+        <w:rPr>
+          <w:rFonts w:ascii="Arial" w:hAnsi="Arial" w:cs="Arial"/>
+          <w:sz w:val="11"/>
+          <w:szCs w:val="11"/>
+        </w:rPr>
+        <w:t>"]]</w:t>
+      </w:r>
+    </w:p>
+    <w:p>
+      <w:pPr>
+        <w:pStyle w:val="NormalWeb"/>
+        <w:pBdr>
+          <w:top w:val="single" w:sz="2" w:space="0" w:color="auto"/>
+          <w:left w:val="single" w:sz="2" w:space="0" w:color="auto"/>
+          <w:bottom w:val="single" w:sz="2" w:space="0" w:color="auto"/>
+          <w:right w:val="single" w:sz="2" w:space="0" w:color="auto"/>
+        </w:pBdr>
+        <w:shd w:val="clear" w:color="auto" w:fill="F0F0F0"/>
+        <w:rPr>
+          <w:rFonts w:ascii="Segoe UI" w:hAnsi="Segoe UI" w:cs="Segoe UI"/>
+          <w:color w:val="262626"/>
+          <w:sz w:val="11"/>
+          <w:szCs w:val="11"/>
+        </w:rPr>
+      </w:pPr>
+      <w:r>
+        <w:rPr>
+          <w:rStyle w:val="Strong"/>
+          <w:rFonts w:ascii="Segoe UI" w:hAnsi="Segoe UI" w:cs="Segoe UI"/>
+          <w:color w:val="262626"/>
+          <w:sz w:val="11"/>
+          <w:szCs w:val="11"/>
+          <w:bdr w:val="single" w:sz="2" w:space="0" w:color="auto" w:frame="1"/>
+        </w:rPr>
+        <w:t>Example 2:</w:t>
+      </w:r>
+    </w:p>
+    <w:p>
+      <w:pPr>
+        <w:pStyle w:val="HTMLPreformatted"/>
+        <w:pBdr>
+          <w:top w:val="single" w:sz="2" w:space="0" w:color="auto"/>
+          <w:left w:val="single" w:sz="6" w:space="0" w:color="auto"/>
+          <w:bottom w:val="single" w:sz="2" w:space="0" w:color="auto"/>
+          <w:right w:val="single" w:sz="2" w:space="0" w:color="auto"/>
+        </w:pBdr>
+        <w:shd w:val="clear" w:color="auto" w:fill="F0F0F0"/>
+        <w:rPr>
+          <w:rFonts w:ascii="Arial" w:hAnsi="Arial" w:cs="Arial"/>
+          <w:sz w:val="11"/>
+          <w:szCs w:val="11"/>
+        </w:rPr>
+      </w:pPr>
+      <w:r>
+        <w:rPr>
+          <w:rStyle w:val="Strong"/>
+          <w:rFonts w:ascii="Arial" w:hAnsi="Arial" w:cs="Arial"/>
+          <w:sz w:val="11"/>
+          <w:szCs w:val="11"/>
+          <w:bdr w:val="single" w:sz="2" w:space="0" w:color="auto" w:frame="1"/>
+        </w:rPr>
+        <w:t>Input:</w:t>
+      </w:r>
+      <w:r>
+        <w:rPr>
+          <w:rFonts w:ascii="Arial" w:hAnsi="Arial" w:cs="Arial"/>
+          <w:sz w:val="11"/>
+          <w:szCs w:val="11"/>
+        </w:rPr>
+        <w:t xml:space="preserve"> </w:t>
+      </w:r>
+      <w:proofErr w:type="spellStart"/>
+      <w:r>
+        <w:rPr>
+          <w:rFonts w:ascii="Arial" w:hAnsi="Arial" w:cs="Arial"/>
+          <w:sz w:val="11"/>
+          <w:szCs w:val="11"/>
+        </w:rPr>
+        <w:t>strs</w:t>
+      </w:r>
+      <w:proofErr w:type="spellEnd"/>
+      <w:r>
+        <w:rPr>
+          <w:rFonts w:ascii="Arial" w:hAnsi="Arial" w:cs="Arial"/>
+          <w:sz w:val="11"/>
+          <w:szCs w:val="11"/>
+        </w:rPr>
+        <w:t xml:space="preserve"> = [""]</w:t>
+      </w:r>
+    </w:p>
+    <w:p>
+      <w:pPr>
+        <w:pStyle w:val="HTMLPreformatted"/>
+        <w:pBdr>
+          <w:top w:val="single" w:sz="2" w:space="0" w:color="auto"/>
+          <w:left w:val="single" w:sz="6" w:space="0" w:color="auto"/>
+          <w:bottom w:val="single" w:sz="2" w:space="0" w:color="auto"/>
+          <w:right w:val="single" w:sz="2" w:space="0" w:color="auto"/>
+        </w:pBdr>
+        <w:shd w:val="clear" w:color="auto" w:fill="F0F0F0"/>
+        <w:rPr>
+          <w:rFonts w:ascii="Arial" w:hAnsi="Arial" w:cs="Arial"/>
+          <w:sz w:val="11"/>
+          <w:szCs w:val="11"/>
+        </w:rPr>
+      </w:pPr>
+      <w:r>
+        <w:rPr>
+          <w:rStyle w:val="Strong"/>
+          <w:rFonts w:ascii="Arial" w:hAnsi="Arial" w:cs="Arial"/>
+          <w:sz w:val="11"/>
+          <w:szCs w:val="11"/>
+          <w:bdr w:val="single" w:sz="2" w:space="0" w:color="auto" w:frame="1"/>
+        </w:rPr>
+        <w:t>Output:</w:t>
+      </w:r>
+      <w:r>
+        <w:rPr>
+          <w:rFonts w:ascii="Arial" w:hAnsi="Arial" w:cs="Arial"/>
+          <w:sz w:val="11"/>
+          <w:szCs w:val="11"/>
+        </w:rPr>
+        <w:t xml:space="preserve"> [[""]]</w:t>
+      </w:r>
+    </w:p>
+    <w:p>
+      <w:pPr>
+        <w:pStyle w:val="NormalWeb"/>
+        <w:pBdr>
+          <w:top w:val="single" w:sz="2" w:space="0" w:color="auto"/>
+          <w:left w:val="single" w:sz="2" w:space="0" w:color="auto"/>
+          <w:bottom w:val="single" w:sz="2" w:space="0" w:color="auto"/>
+          <w:right w:val="single" w:sz="2" w:space="0" w:color="auto"/>
+        </w:pBdr>
+        <w:shd w:val="clear" w:color="auto" w:fill="F0F0F0"/>
+        <w:rPr>
+          <w:rFonts w:ascii="Segoe UI" w:hAnsi="Segoe UI" w:cs="Segoe UI"/>
+          <w:color w:val="262626"/>
+          <w:sz w:val="11"/>
+          <w:szCs w:val="11"/>
+        </w:rPr>
+      </w:pPr>
+      <w:r>
+        <w:rPr>
+          <w:rStyle w:val="Strong"/>
+          <w:rFonts w:ascii="Segoe UI" w:hAnsi="Segoe UI" w:cs="Segoe UI"/>
+          <w:color w:val="262626"/>
+          <w:sz w:val="11"/>
+          <w:szCs w:val="11"/>
+          <w:bdr w:val="single" w:sz="2" w:space="0" w:color="auto" w:frame="1"/>
+        </w:rPr>
+        <w:t>Example 3:</w:t>
+      </w:r>
+    </w:p>
+    <w:p>
+      <w:pPr>
+        <w:pStyle w:val="HTMLPreformatted"/>
+        <w:pBdr>
+          <w:top w:val="single" w:sz="2" w:space="0" w:color="auto"/>
+          <w:left w:val="single" w:sz="6" w:space="0" w:color="auto"/>
+          <w:bottom w:val="single" w:sz="2" w:space="0" w:color="auto"/>
+          <w:right w:val="single" w:sz="2" w:space="0" w:color="auto"/>
+        </w:pBdr>
+        <w:shd w:val="clear" w:color="auto" w:fill="F0F0F0"/>
+        <w:rPr>
+          <w:rFonts w:ascii="Arial" w:hAnsi="Arial" w:cs="Arial"/>
+          <w:sz w:val="11"/>
+          <w:szCs w:val="11"/>
+        </w:rPr>
+      </w:pPr>
+      <w:r>
+        <w:rPr>
+          <w:rStyle w:val="Strong"/>
+          <w:rFonts w:ascii="Arial" w:hAnsi="Arial" w:cs="Arial"/>
+          <w:sz w:val="11"/>
+          <w:szCs w:val="11"/>
+          <w:bdr w:val="single" w:sz="2" w:space="0" w:color="auto" w:frame="1"/>
+        </w:rPr>
+        <w:t>Input:</w:t>
+      </w:r>
+      <w:r>
+        <w:rPr>
+          <w:rFonts w:ascii="Arial" w:hAnsi="Arial" w:cs="Arial"/>
+          <w:sz w:val="11"/>
+          <w:szCs w:val="11"/>
+        </w:rPr>
+        <w:t xml:space="preserve"> </w:t>
+      </w:r>
+      <w:proofErr w:type="spellStart"/>
+      <w:r>
+        <w:rPr>
+          <w:rFonts w:ascii="Arial" w:hAnsi="Arial" w:cs="Arial"/>
+          <w:sz w:val="11"/>
+          <w:szCs w:val="11"/>
+        </w:rPr>
+        <w:t>strs</w:t>
+      </w:r>
+      <w:proofErr w:type="spellEnd"/>
+      <w:r>
+        <w:rPr>
+          <w:rFonts w:ascii="Arial" w:hAnsi="Arial" w:cs="Arial"/>
+          <w:sz w:val="11"/>
+          <w:szCs w:val="11"/>
+        </w:rPr>
+        <w:t xml:space="preserve"> = ["a"]</w:t>
+      </w:r>
+    </w:p>
+    <w:p>
+      <w:pPr>
+        <w:pStyle w:val="HTMLPreformatted"/>
+        <w:pBdr>
+          <w:top w:val="single" w:sz="2" w:space="0" w:color="auto"/>
+          <w:left w:val="single" w:sz="6" w:space="0" w:color="auto"/>
+          <w:bottom w:val="single" w:sz="2" w:space="0" w:color="auto"/>
+          <w:right w:val="single" w:sz="2" w:space="0" w:color="auto"/>
+        </w:pBdr>
+        <w:shd w:val="clear" w:color="auto" w:fill="F0F0F0"/>
+        <w:rPr>
+          <w:rFonts w:ascii="Arial" w:hAnsi="Arial" w:cs="Arial"/>
+          <w:sz w:val="11"/>
+          <w:szCs w:val="11"/>
+        </w:rPr>
+      </w:pPr>
+      <w:r>
+        <w:rPr>
+          <w:rStyle w:val="Strong"/>
+          <w:rFonts w:ascii="Arial" w:hAnsi="Arial" w:cs="Arial"/>
+          <w:sz w:val="11"/>
+          <w:szCs w:val="11"/>
+          <w:bdr w:val="single" w:sz="2" w:space="0" w:color="auto" w:frame="1"/>
+        </w:rPr>
+        <w:t>Output:</w:t>
+      </w:r>
+      <w:r>
+        <w:rPr>
+          <w:rFonts w:ascii="Arial" w:hAnsi="Arial" w:cs="Arial"/>
+          <w:sz w:val="11"/>
+          <w:szCs w:val="11"/>
+        </w:rPr>
+        <w:t xml:space="preserve"> [["a"]]</w:t>
+      </w:r>
+    </w:p>
+    <w:p/>
+    <w:p>
+      <w:pPr>
+        <w:rPr>
+          <w:sz w:val="16"/>
+          <w:szCs w:val="16"/>
+        </w:rPr>
+      </w:pPr>
+    </w:p>
+    <w:p>
+      <w:pPr>
+        <w:autoSpaceDE w:val="0"/>
+        <w:autoSpaceDN w:val="0"/>
+        <w:adjustRightInd w:val="0"/>
+        <w:spacing w:after="0" w:line="240" w:lineRule="auto"/>
+        <w:rPr>
+          <w:rFonts w:ascii="Consolas" w:hAnsi="Consolas" w:cs="Consolas"/>
+          <w:sz w:val="16"/>
+          <w:szCs w:val="16"/>
+          <w:lang w:val="en-US"/>
+        </w:rPr>
+      </w:pPr>
+      <w:proofErr w:type="gramStart"/>
+      <w:r>
+        <w:rPr>
+          <w:rFonts w:ascii="Consolas" w:hAnsi="Consolas" w:cs="Consolas"/>
+          <w:b/>
+          <w:bCs/>
+          <w:color w:val="7F0055"/>
+          <w:sz w:val="16"/>
+          <w:szCs w:val="16"/>
+          <w:lang w:val="en-US"/>
+        </w:rPr>
+        <w:t>package</w:t>
+      </w:r>
+      <w:proofErr w:type="gramEnd"/>
+      <w:r>
+        <w:rPr>
+          <w:rFonts w:ascii="Consolas" w:hAnsi="Consolas" w:cs="Consolas"/>
+          <w:color w:val="000000"/>
+          <w:sz w:val="16"/>
+          <w:szCs w:val="16"/>
+          <w:lang w:val="en-US"/>
+        </w:rPr>
+        <w:t xml:space="preserve"> </w:t>
+      </w:r>
+      <w:proofErr w:type="spellStart"/>
+      <w:r>
+        <w:rPr>
+          <w:rFonts w:ascii="Consolas" w:hAnsi="Consolas" w:cs="Consolas"/>
+          <w:color w:val="000000"/>
+          <w:sz w:val="16"/>
+          <w:szCs w:val="16"/>
+          <w:lang w:val="en-US"/>
+        </w:rPr>
+        <w:t>leetcode</w:t>
+      </w:r>
+      <w:proofErr w:type="spellEnd"/>
+      <w:r>
+        <w:rPr>
+          <w:rFonts w:ascii="Consolas" w:hAnsi="Consolas" w:cs="Consolas"/>
+          <w:color w:val="000000"/>
+          <w:sz w:val="16"/>
+          <w:szCs w:val="16"/>
+          <w:lang w:val="en-US"/>
+        </w:rPr>
+        <w:t>;</w:t>
+      </w:r>
+    </w:p>
+    <w:p>
+      <w:pPr>
+        <w:autoSpaceDE w:val="0"/>
+        <w:autoSpaceDN w:val="0"/>
+        <w:adjustRightInd w:val="0"/>
+        <w:spacing w:after="0" w:line="240" w:lineRule="auto"/>
+        <w:rPr>
+          <w:rFonts w:ascii="Consolas" w:hAnsi="Consolas" w:cs="Consolas"/>
+          <w:sz w:val="16"/>
+          <w:szCs w:val="16"/>
+          <w:lang w:val="en-US"/>
+        </w:rPr>
+      </w:pPr>
+    </w:p>
+    <w:p>
+      <w:pPr>
+        <w:autoSpaceDE w:val="0"/>
+        <w:autoSpaceDN w:val="0"/>
+        <w:adjustRightInd w:val="0"/>
+        <w:spacing w:after="0" w:line="240" w:lineRule="auto"/>
+        <w:rPr>
+          <w:rFonts w:ascii="Consolas" w:hAnsi="Consolas" w:cs="Consolas"/>
+          <w:sz w:val="16"/>
+          <w:szCs w:val="16"/>
+          <w:lang w:val="en-US"/>
+        </w:rPr>
+      </w:pPr>
+      <w:proofErr w:type="gramStart"/>
+      <w:r>
+        <w:rPr>
+          <w:rFonts w:ascii="Consolas" w:hAnsi="Consolas" w:cs="Consolas"/>
+          <w:b/>
+          <w:bCs/>
+          <w:color w:val="7F0055"/>
+          <w:sz w:val="16"/>
+          <w:szCs w:val="16"/>
+          <w:lang w:val="en-US"/>
+        </w:rPr>
+        <w:t>import</w:t>
+      </w:r>
+      <w:proofErr w:type="gramEnd"/>
+      <w:r>
+        <w:rPr>
+          <w:rFonts w:ascii="Consolas" w:hAnsi="Consolas" w:cs="Consolas"/>
+          <w:color w:val="000000"/>
+          <w:sz w:val="16"/>
+          <w:szCs w:val="16"/>
+          <w:lang w:val="en-US"/>
+        </w:rPr>
+        <w:t xml:space="preserve"> </w:t>
+      </w:r>
+      <w:proofErr w:type="spellStart"/>
+      <w:r>
+        <w:rPr>
+          <w:rFonts w:ascii="Consolas" w:hAnsi="Consolas" w:cs="Consolas"/>
+          <w:color w:val="000000"/>
+          <w:sz w:val="16"/>
+          <w:szCs w:val="16"/>
+          <w:lang w:val="en-US"/>
+        </w:rPr>
+        <w:t>java.util.ArrayList</w:t>
+      </w:r>
+      <w:proofErr w:type="spellEnd"/>
+      <w:r>
+        <w:rPr>
+          <w:rFonts w:ascii="Consolas" w:hAnsi="Consolas" w:cs="Consolas"/>
+          <w:color w:val="000000"/>
+          <w:sz w:val="16"/>
+          <w:szCs w:val="16"/>
+          <w:lang w:val="en-US"/>
+        </w:rPr>
+        <w:t>;</w:t>
+      </w:r>
+    </w:p>
+    <w:p>
+      <w:pPr>
+        <w:autoSpaceDE w:val="0"/>
+        <w:autoSpaceDN w:val="0"/>
+        <w:adjustRightInd w:val="0"/>
+        <w:spacing w:after="0" w:line="240" w:lineRule="auto"/>
+        <w:rPr>
+          <w:rFonts w:ascii="Consolas" w:hAnsi="Consolas" w:cs="Consolas"/>
+          <w:sz w:val="16"/>
+          <w:szCs w:val="16"/>
+          <w:lang w:val="en-US"/>
+        </w:rPr>
+      </w:pPr>
+      <w:proofErr w:type="gramStart"/>
+      <w:r>
+        <w:rPr>
+          <w:rFonts w:ascii="Consolas" w:hAnsi="Consolas" w:cs="Consolas"/>
+          <w:b/>
+          <w:bCs/>
+          <w:color w:val="7F0055"/>
+          <w:sz w:val="16"/>
+          <w:szCs w:val="16"/>
+          <w:lang w:val="en-US"/>
+        </w:rPr>
+        <w:t>import</w:t>
+      </w:r>
+      <w:proofErr w:type="gramEnd"/>
+      <w:r>
+        <w:rPr>
+          <w:rFonts w:ascii="Consolas" w:hAnsi="Consolas" w:cs="Consolas"/>
+          <w:color w:val="000000"/>
+          <w:sz w:val="16"/>
+          <w:szCs w:val="16"/>
+          <w:lang w:val="en-US"/>
+        </w:rPr>
+        <w:t xml:space="preserve"> </w:t>
+      </w:r>
+      <w:proofErr w:type="spellStart"/>
+      <w:r>
+        <w:rPr>
+          <w:rFonts w:ascii="Consolas" w:hAnsi="Consolas" w:cs="Consolas"/>
+          <w:color w:val="000000"/>
+          <w:sz w:val="16"/>
+          <w:szCs w:val="16"/>
+          <w:lang w:val="en-US"/>
+        </w:rPr>
+        <w:t>java.util.Arrays</w:t>
+      </w:r>
+      <w:proofErr w:type="spellEnd"/>
+      <w:r>
+        <w:rPr>
+          <w:rFonts w:ascii="Consolas" w:hAnsi="Consolas" w:cs="Consolas"/>
+          <w:color w:val="000000"/>
+          <w:sz w:val="16"/>
+          <w:szCs w:val="16"/>
+          <w:lang w:val="en-US"/>
+        </w:rPr>
+        <w:t>;</w:t>
+      </w:r>
+    </w:p>
+    <w:p>
+      <w:pPr>
+        <w:autoSpaceDE w:val="0"/>
+        <w:autoSpaceDN w:val="0"/>
+        <w:adjustRightInd w:val="0"/>
+        <w:spacing w:after="0" w:line="240" w:lineRule="auto"/>
+        <w:rPr>
+          <w:rFonts w:ascii="Consolas" w:hAnsi="Consolas" w:cs="Consolas"/>
+          <w:sz w:val="16"/>
+          <w:szCs w:val="16"/>
+          <w:lang w:val="en-US"/>
+        </w:rPr>
+      </w:pPr>
+      <w:proofErr w:type="gramStart"/>
+      <w:r>
+        <w:rPr>
+          <w:rFonts w:ascii="Consolas" w:hAnsi="Consolas" w:cs="Consolas"/>
+          <w:b/>
+          <w:bCs/>
+          <w:color w:val="7F0055"/>
+          <w:sz w:val="16"/>
+          <w:szCs w:val="16"/>
+          <w:lang w:val="en-US"/>
+        </w:rPr>
+        <w:t>import</w:t>
+      </w:r>
+      <w:proofErr w:type="gramEnd"/>
+      <w:r>
+        <w:rPr>
+          <w:rFonts w:ascii="Consolas" w:hAnsi="Consolas" w:cs="Consolas"/>
+          <w:color w:val="000000"/>
+          <w:sz w:val="16"/>
+          <w:szCs w:val="16"/>
+          <w:lang w:val="en-US"/>
+        </w:rPr>
+        <w:t xml:space="preserve"> </w:t>
+      </w:r>
+      <w:proofErr w:type="spellStart"/>
+      <w:r>
+        <w:rPr>
+          <w:rFonts w:ascii="Consolas" w:hAnsi="Consolas" w:cs="Consolas"/>
+          <w:color w:val="000000"/>
+          <w:sz w:val="16"/>
+          <w:szCs w:val="16"/>
+          <w:lang w:val="en-US"/>
+        </w:rPr>
+        <w:t>java.util.HashMap</w:t>
+      </w:r>
+      <w:proofErr w:type="spellEnd"/>
+      <w:r>
+        <w:rPr>
+          <w:rFonts w:ascii="Consolas" w:hAnsi="Consolas" w:cs="Consolas"/>
+          <w:color w:val="000000"/>
+          <w:sz w:val="16"/>
+          <w:szCs w:val="16"/>
+          <w:lang w:val="en-US"/>
+        </w:rPr>
+        <w:t>;</w:t>
+      </w:r>
+    </w:p>
+    <w:p>
+      <w:pPr>
+        <w:autoSpaceDE w:val="0"/>
+        <w:autoSpaceDN w:val="0"/>
+        <w:adjustRightInd w:val="0"/>
+        <w:spacing w:after="0" w:line="240" w:lineRule="auto"/>
+        <w:rPr>
+          <w:rFonts w:ascii="Consolas" w:hAnsi="Consolas" w:cs="Consolas"/>
+          <w:sz w:val="16"/>
+          <w:szCs w:val="16"/>
+          <w:lang w:val="en-US"/>
+        </w:rPr>
+      </w:pPr>
+      <w:proofErr w:type="gramStart"/>
+      <w:r>
+        <w:rPr>
+          <w:rFonts w:ascii="Consolas" w:hAnsi="Consolas" w:cs="Consolas"/>
+          <w:b/>
+          <w:bCs/>
+          <w:color w:val="7F0055"/>
+          <w:sz w:val="16"/>
+          <w:szCs w:val="16"/>
+          <w:lang w:val="en-US"/>
+        </w:rPr>
+        <w:t>import</w:t>
+      </w:r>
+      <w:proofErr w:type="gramEnd"/>
+      <w:r>
+        <w:rPr>
+          <w:rFonts w:ascii="Consolas" w:hAnsi="Consolas" w:cs="Consolas"/>
+          <w:color w:val="000000"/>
+          <w:sz w:val="16"/>
+          <w:szCs w:val="16"/>
+          <w:lang w:val="en-US"/>
+        </w:rPr>
+        <w:t xml:space="preserve"> </w:t>
+      </w:r>
+      <w:proofErr w:type="spellStart"/>
+      <w:r>
+        <w:rPr>
+          <w:rFonts w:ascii="Consolas" w:hAnsi="Consolas" w:cs="Consolas"/>
+          <w:color w:val="000000"/>
+          <w:sz w:val="16"/>
+          <w:szCs w:val="16"/>
+          <w:lang w:val="en-US"/>
+        </w:rPr>
+        <w:t>java.util.List</w:t>
+      </w:r>
+      <w:proofErr w:type="spellEnd"/>
+      <w:r>
+        <w:rPr>
+          <w:rFonts w:ascii="Consolas" w:hAnsi="Consolas" w:cs="Consolas"/>
+          <w:color w:val="000000"/>
+          <w:sz w:val="16"/>
+          <w:szCs w:val="16"/>
+          <w:lang w:val="en-US"/>
+        </w:rPr>
+        <w:t>;</w:t>
+      </w:r>
+    </w:p>
+    <w:p>
+      <w:pPr>
+        <w:autoSpaceDE w:val="0"/>
+        <w:autoSpaceDN w:val="0"/>
+        <w:adjustRightInd w:val="0"/>
+        <w:spacing w:after="0" w:line="240" w:lineRule="auto"/>
+        <w:rPr>
+          <w:rFonts w:ascii="Consolas" w:hAnsi="Consolas" w:cs="Consolas"/>
+          <w:sz w:val="16"/>
+          <w:szCs w:val="16"/>
+          <w:lang w:val="en-US"/>
+        </w:rPr>
+      </w:pPr>
+      <w:proofErr w:type="gramStart"/>
+      <w:r>
+        <w:rPr>
+          <w:rFonts w:ascii="Consolas" w:hAnsi="Consolas" w:cs="Consolas"/>
+          <w:b/>
+          <w:bCs/>
+          <w:color w:val="7F0055"/>
+          <w:sz w:val="16"/>
+          <w:szCs w:val="16"/>
+          <w:lang w:val="en-US"/>
+        </w:rPr>
+        <w:t>import</w:t>
+      </w:r>
+      <w:proofErr w:type="gramEnd"/>
+      <w:r>
+        <w:rPr>
+          <w:rFonts w:ascii="Consolas" w:hAnsi="Consolas" w:cs="Consolas"/>
+          <w:color w:val="000000"/>
+          <w:sz w:val="16"/>
+          <w:szCs w:val="16"/>
+          <w:lang w:val="en-US"/>
+        </w:rPr>
+        <w:t xml:space="preserve"> </w:t>
+      </w:r>
+      <w:proofErr w:type="spellStart"/>
+      <w:r>
+        <w:rPr>
+          <w:rFonts w:ascii="Consolas" w:hAnsi="Consolas" w:cs="Consolas"/>
+          <w:color w:val="000000"/>
+          <w:sz w:val="16"/>
+          <w:szCs w:val="16"/>
+          <w:lang w:val="en-US"/>
+        </w:rPr>
+        <w:t>java.util.Map</w:t>
+      </w:r>
+      <w:proofErr w:type="spellEnd"/>
+      <w:r>
+        <w:rPr>
+          <w:rFonts w:ascii="Consolas" w:hAnsi="Consolas" w:cs="Consolas"/>
+          <w:color w:val="000000"/>
+          <w:sz w:val="16"/>
+          <w:szCs w:val="16"/>
+          <w:lang w:val="en-US"/>
+        </w:rPr>
+        <w:t>;</w:t>
+      </w:r>
+    </w:p>
+    <w:p>
+      <w:pPr>
+        <w:autoSpaceDE w:val="0"/>
+        <w:autoSpaceDN w:val="0"/>
+        <w:adjustRightInd w:val="0"/>
+        <w:spacing w:after="0" w:line="240" w:lineRule="auto"/>
+        <w:rPr>
+          <w:rFonts w:ascii="Consolas" w:hAnsi="Consolas" w:cs="Consolas"/>
+          <w:sz w:val="16"/>
+          <w:szCs w:val="16"/>
+          <w:lang w:val="en-US"/>
+        </w:rPr>
+      </w:pPr>
+    </w:p>
+    <w:p>
+      <w:pPr>
+        <w:autoSpaceDE w:val="0"/>
+        <w:autoSpaceDN w:val="0"/>
+        <w:adjustRightInd w:val="0"/>
+        <w:spacing w:after="0" w:line="240" w:lineRule="auto"/>
+        <w:rPr>
+          <w:rFonts w:ascii="Consolas" w:hAnsi="Consolas" w:cs="Consolas"/>
+          <w:sz w:val="16"/>
+          <w:szCs w:val="16"/>
+          <w:lang w:val="en-US"/>
+        </w:rPr>
+      </w:pPr>
+      <w:proofErr w:type="gramStart"/>
+      <w:r>
+        <w:rPr>
+          <w:rFonts w:ascii="Consolas" w:hAnsi="Consolas" w:cs="Consolas"/>
+          <w:b/>
+          <w:bCs/>
+          <w:color w:val="7F0055"/>
+          <w:sz w:val="16"/>
+          <w:szCs w:val="16"/>
+          <w:lang w:val="en-US"/>
+        </w:rPr>
+        <w:t>public</w:t>
+      </w:r>
+      <w:proofErr w:type="gramEnd"/>
+      <w:r>
+        <w:rPr>
+          <w:rFonts w:ascii="Consolas" w:hAnsi="Consolas" w:cs="Consolas"/>
+          <w:color w:val="000000"/>
+          <w:sz w:val="16"/>
+          <w:szCs w:val="16"/>
+          <w:lang w:val="en-US"/>
+        </w:rPr>
+        <w:t xml:space="preserve"> </w:t>
+      </w:r>
+      <w:r>
+        <w:rPr>
+          <w:rFonts w:ascii="Consolas" w:hAnsi="Consolas" w:cs="Consolas"/>
+          <w:b/>
+          <w:bCs/>
+          <w:color w:val="7F0055"/>
+          <w:sz w:val="16"/>
+          <w:szCs w:val="16"/>
+          <w:lang w:val="en-US"/>
+        </w:rPr>
+        <w:t>class</w:t>
+      </w:r>
+      <w:r>
+        <w:rPr>
+          <w:rFonts w:ascii="Consolas" w:hAnsi="Consolas" w:cs="Consolas"/>
+          <w:color w:val="000000"/>
+          <w:sz w:val="16"/>
+          <w:szCs w:val="16"/>
+          <w:lang w:val="en-US"/>
+        </w:rPr>
+        <w:t xml:space="preserve"> GroupAnagrams_4June {</w:t>
+      </w:r>
+    </w:p>
+    <w:p>
+      <w:pPr>
+        <w:autoSpaceDE w:val="0"/>
+        <w:autoSpaceDN w:val="0"/>
+        <w:adjustRightInd w:val="0"/>
+        <w:spacing w:after="0" w:line="240" w:lineRule="auto"/>
+        <w:rPr>
+          <w:rFonts w:ascii="Consolas" w:hAnsi="Consolas" w:cs="Consolas"/>
+          <w:sz w:val="16"/>
+          <w:szCs w:val="16"/>
+          <w:lang w:val="en-US"/>
+        </w:rPr>
+      </w:pPr>
+      <w:r>
+        <w:rPr>
+          <w:rFonts w:ascii="Consolas" w:hAnsi="Consolas" w:cs="Consolas"/>
+          <w:color w:val="000000"/>
+          <w:sz w:val="16"/>
+          <w:szCs w:val="16"/>
+          <w:lang w:val="en-US"/>
+        </w:rPr>
+        <w:tab/>
+      </w:r>
+      <w:proofErr w:type="gramStart"/>
+      <w:r>
+        <w:rPr>
+          <w:rFonts w:ascii="Consolas" w:hAnsi="Consolas" w:cs="Consolas"/>
+          <w:b/>
+          <w:bCs/>
+          <w:color w:val="7F0055"/>
+          <w:sz w:val="16"/>
+          <w:szCs w:val="16"/>
+          <w:lang w:val="en-US"/>
+        </w:rPr>
+        <w:t>public</w:t>
+      </w:r>
+      <w:proofErr w:type="gramEnd"/>
+      <w:r>
+        <w:rPr>
+          <w:rFonts w:ascii="Consolas" w:hAnsi="Consolas" w:cs="Consolas"/>
+          <w:color w:val="000000"/>
+          <w:sz w:val="16"/>
+          <w:szCs w:val="16"/>
+          <w:lang w:val="en-US"/>
+        </w:rPr>
+        <w:t xml:space="preserve"> </w:t>
+      </w:r>
+      <w:r>
+        <w:rPr>
+          <w:rFonts w:ascii="Consolas" w:hAnsi="Consolas" w:cs="Consolas"/>
+          <w:b/>
+          <w:bCs/>
+          <w:color w:val="7F0055"/>
+          <w:sz w:val="16"/>
+          <w:szCs w:val="16"/>
+          <w:lang w:val="en-US"/>
+        </w:rPr>
+        <w:t>static</w:t>
+      </w:r>
+      <w:r>
+        <w:rPr>
+          <w:rFonts w:ascii="Consolas" w:hAnsi="Consolas" w:cs="Consolas"/>
+          <w:color w:val="000000"/>
+          <w:sz w:val="16"/>
+          <w:szCs w:val="16"/>
+          <w:lang w:val="en-US"/>
+        </w:rPr>
+        <w:t xml:space="preserve"> </w:t>
+      </w:r>
+      <w:r>
+        <w:rPr>
+          <w:rFonts w:ascii="Consolas" w:hAnsi="Consolas" w:cs="Consolas"/>
+          <w:b/>
+          <w:bCs/>
+          <w:color w:val="7F0055"/>
+          <w:sz w:val="16"/>
+          <w:szCs w:val="16"/>
+          <w:lang w:val="en-US"/>
+        </w:rPr>
+        <w:t>void</w:t>
+      </w:r>
+      <w:r>
+        <w:rPr>
+          <w:rFonts w:ascii="Consolas" w:hAnsi="Consolas" w:cs="Consolas"/>
+          <w:color w:val="000000"/>
+          <w:sz w:val="16"/>
+          <w:szCs w:val="16"/>
+          <w:lang w:val="en-US"/>
+        </w:rPr>
+        <w:t xml:space="preserve"> main(String[] </w:t>
+      </w:r>
+      <w:proofErr w:type="spellStart"/>
+      <w:r>
+        <w:rPr>
+          <w:rFonts w:ascii="Consolas" w:hAnsi="Consolas" w:cs="Consolas"/>
+          <w:color w:val="6A3E3E"/>
+          <w:sz w:val="16"/>
+          <w:szCs w:val="16"/>
+          <w:lang w:val="en-US"/>
+        </w:rPr>
+        <w:t>args</w:t>
+      </w:r>
+      <w:proofErr w:type="spellEnd"/>
+      <w:r>
+        <w:rPr>
+          <w:rFonts w:ascii="Consolas" w:hAnsi="Consolas" w:cs="Consolas"/>
+          <w:color w:val="000000"/>
+          <w:sz w:val="16"/>
+          <w:szCs w:val="16"/>
+          <w:lang w:val="en-US"/>
+        </w:rPr>
+        <w:t>) {</w:t>
+      </w:r>
+    </w:p>
+    <w:p>
+      <w:pPr>
+        <w:autoSpaceDE w:val="0"/>
+        <w:autoSpaceDN w:val="0"/>
+        <w:adjustRightInd w:val="0"/>
+        <w:spacing w:after="0" w:line="240" w:lineRule="auto"/>
+        <w:rPr>
+          <w:rFonts w:ascii="Consolas" w:hAnsi="Consolas" w:cs="Consolas"/>
+          <w:sz w:val="16"/>
+          <w:szCs w:val="16"/>
+          <w:lang w:val="en-US"/>
+        </w:rPr>
+      </w:pPr>
+      <w:r>
+        <w:rPr>
+          <w:rFonts w:ascii="Consolas" w:hAnsi="Consolas" w:cs="Consolas"/>
+          <w:color w:val="000000"/>
+          <w:sz w:val="16"/>
+          <w:szCs w:val="16"/>
+          <w:lang w:val="en-US"/>
+        </w:rPr>
+        <w:tab/>
+      </w:r>
+      <w:r>
+        <w:rPr>
+          <w:rFonts w:ascii="Consolas" w:hAnsi="Consolas" w:cs="Consolas"/>
+          <w:color w:val="000000"/>
+          <w:sz w:val="16"/>
+          <w:szCs w:val="16"/>
+          <w:lang w:val="en-US"/>
+        </w:rPr>
+        <w:tab/>
+      </w:r>
+    </w:p>
+    <w:p>
+      <w:pPr>
+        <w:autoSpaceDE w:val="0"/>
+        <w:autoSpaceDN w:val="0"/>
+        <w:adjustRightInd w:val="0"/>
+        <w:spacing w:after="0" w:line="240" w:lineRule="auto"/>
+        <w:rPr>
+          <w:rFonts w:ascii="Consolas" w:hAnsi="Consolas" w:cs="Consolas"/>
+          <w:sz w:val="16"/>
+          <w:szCs w:val="16"/>
+          <w:lang w:val="en-US"/>
+        </w:rPr>
+      </w:pPr>
+      <w:r>
+        <w:rPr>
+          <w:rFonts w:ascii="Consolas" w:hAnsi="Consolas" w:cs="Consolas"/>
+          <w:color w:val="000000"/>
+          <w:sz w:val="16"/>
+          <w:szCs w:val="16"/>
+          <w:lang w:val="en-US"/>
+        </w:rPr>
+        <w:tab/>
+      </w:r>
+      <w:r>
+        <w:rPr>
+          <w:rFonts w:ascii="Consolas" w:hAnsi="Consolas" w:cs="Consolas"/>
+          <w:color w:val="000000"/>
+          <w:sz w:val="16"/>
+          <w:szCs w:val="16"/>
+          <w:lang w:val="en-US"/>
+        </w:rPr>
+        <w:tab/>
+        <w:t xml:space="preserve">String[] </w:t>
+      </w:r>
+      <w:r>
+        <w:rPr>
+          <w:rFonts w:ascii="Consolas" w:hAnsi="Consolas" w:cs="Consolas"/>
+          <w:color w:val="6A3E3E"/>
+          <w:sz w:val="16"/>
+          <w:szCs w:val="16"/>
+          <w:lang w:val="en-US"/>
+        </w:rPr>
+        <w:t>s</w:t>
+      </w:r>
+      <w:r>
+        <w:rPr>
+          <w:rFonts w:ascii="Consolas" w:hAnsi="Consolas" w:cs="Consolas"/>
+          <w:color w:val="000000"/>
+          <w:sz w:val="16"/>
+          <w:szCs w:val="16"/>
+          <w:lang w:val="en-US"/>
+        </w:rPr>
+        <w:t xml:space="preserve">  = {</w:t>
+      </w:r>
+      <w:r>
+        <w:rPr>
+          <w:rFonts w:ascii="Consolas" w:hAnsi="Consolas" w:cs="Consolas"/>
+          <w:color w:val="2A00FF"/>
+          <w:sz w:val="16"/>
+          <w:szCs w:val="16"/>
+          <w:lang w:val="en-US"/>
+        </w:rPr>
+        <w:t>"</w:t>
+      </w:r>
+      <w:proofErr w:type="spellStart"/>
+      <w:r>
+        <w:rPr>
+          <w:rFonts w:ascii="Consolas" w:hAnsi="Consolas" w:cs="Consolas"/>
+          <w:color w:val="2A00FF"/>
+          <w:sz w:val="16"/>
+          <w:szCs w:val="16"/>
+          <w:lang w:val="en-US"/>
+        </w:rPr>
+        <w:t>eat"</w:t>
+      </w:r>
+      <w:r>
+        <w:rPr>
+          <w:rFonts w:ascii="Consolas" w:hAnsi="Consolas" w:cs="Consolas"/>
+          <w:color w:val="000000"/>
+          <w:sz w:val="16"/>
+          <w:szCs w:val="16"/>
+          <w:lang w:val="en-US"/>
+        </w:rPr>
+        <w:t>,</w:t>
+      </w:r>
+      <w:r>
+        <w:rPr>
+          <w:rFonts w:ascii="Consolas" w:hAnsi="Consolas" w:cs="Consolas"/>
+          <w:color w:val="2A00FF"/>
+          <w:sz w:val="16"/>
+          <w:szCs w:val="16"/>
+          <w:lang w:val="en-US"/>
+        </w:rPr>
+        <w:t>"tea"</w:t>
+      </w:r>
+      <w:r>
+        <w:rPr>
+          <w:rFonts w:ascii="Consolas" w:hAnsi="Consolas" w:cs="Consolas"/>
+          <w:color w:val="000000"/>
+          <w:sz w:val="16"/>
+          <w:szCs w:val="16"/>
+          <w:lang w:val="en-US"/>
+        </w:rPr>
+        <w:t>,</w:t>
+      </w:r>
+      <w:r>
+        <w:rPr>
+          <w:rFonts w:ascii="Consolas" w:hAnsi="Consolas" w:cs="Consolas"/>
+          <w:color w:val="2A00FF"/>
+          <w:sz w:val="16"/>
+          <w:szCs w:val="16"/>
+          <w:lang w:val="en-US"/>
+        </w:rPr>
+        <w:t>"tan"</w:t>
+      </w:r>
+      <w:r>
+        <w:rPr>
+          <w:rFonts w:ascii="Consolas" w:hAnsi="Consolas" w:cs="Consolas"/>
+          <w:color w:val="000000"/>
+          <w:sz w:val="16"/>
+          <w:szCs w:val="16"/>
+          <w:lang w:val="en-US"/>
+        </w:rPr>
+        <w:t>,</w:t>
+      </w:r>
+      <w:r>
+        <w:rPr>
+          <w:rFonts w:ascii="Consolas" w:hAnsi="Consolas" w:cs="Consolas"/>
+          <w:color w:val="2A00FF"/>
+          <w:sz w:val="16"/>
+          <w:szCs w:val="16"/>
+          <w:lang w:val="en-US"/>
+        </w:rPr>
+        <w:t>"ate"</w:t>
+      </w:r>
+      <w:r>
+        <w:rPr>
+          <w:rFonts w:ascii="Consolas" w:hAnsi="Consolas" w:cs="Consolas"/>
+          <w:color w:val="000000"/>
+          <w:sz w:val="16"/>
+          <w:szCs w:val="16"/>
+          <w:lang w:val="en-US"/>
+        </w:rPr>
+        <w:t>,</w:t>
+      </w:r>
+      <w:r>
+        <w:rPr>
+          <w:rFonts w:ascii="Consolas" w:hAnsi="Consolas" w:cs="Consolas"/>
+          <w:color w:val="2A00FF"/>
+          <w:sz w:val="16"/>
+          <w:szCs w:val="16"/>
+          <w:lang w:val="en-US"/>
+        </w:rPr>
+        <w:t>"nat"</w:t>
+      </w:r>
+      <w:r>
+        <w:rPr>
+          <w:rFonts w:ascii="Consolas" w:hAnsi="Consolas" w:cs="Consolas"/>
+          <w:color w:val="000000"/>
+          <w:sz w:val="16"/>
+          <w:szCs w:val="16"/>
+          <w:lang w:val="en-US"/>
+        </w:rPr>
+        <w:t>,</w:t>
+      </w:r>
+      <w:r>
+        <w:rPr>
+          <w:rFonts w:ascii="Consolas" w:hAnsi="Consolas" w:cs="Consolas"/>
+          <w:color w:val="2A00FF"/>
+          <w:sz w:val="16"/>
+          <w:szCs w:val="16"/>
+          <w:lang w:val="en-US"/>
+        </w:rPr>
+        <w:t>"bat</w:t>
+      </w:r>
+      <w:proofErr w:type="spellEnd"/>
+      <w:r>
+        <w:rPr>
+          <w:rFonts w:ascii="Consolas" w:hAnsi="Consolas" w:cs="Consolas"/>
+          <w:color w:val="2A00FF"/>
+          <w:sz w:val="16"/>
+          <w:szCs w:val="16"/>
+          <w:lang w:val="en-US"/>
+        </w:rPr>
+        <w:t>"</w:t>
+      </w:r>
+      <w:r>
+        <w:rPr>
+          <w:rFonts w:ascii="Consolas" w:hAnsi="Consolas" w:cs="Consolas"/>
+          <w:color w:val="000000"/>
+          <w:sz w:val="16"/>
+          <w:szCs w:val="16"/>
+          <w:lang w:val="en-US"/>
+        </w:rPr>
+        <w:t>};</w:t>
+      </w:r>
+    </w:p>
+    <w:p>
+      <w:pPr>
+        <w:autoSpaceDE w:val="0"/>
+        <w:autoSpaceDN w:val="0"/>
+        <w:adjustRightInd w:val="0"/>
+        <w:spacing w:after="0" w:line="240" w:lineRule="auto"/>
+        <w:rPr>
+          <w:rFonts w:ascii="Consolas" w:hAnsi="Consolas" w:cs="Consolas"/>
+          <w:sz w:val="16"/>
+          <w:szCs w:val="16"/>
+          <w:lang w:val="en-US"/>
+        </w:rPr>
+      </w:pPr>
+      <w:r>
+        <w:rPr>
+          <w:rFonts w:ascii="Consolas" w:hAnsi="Consolas" w:cs="Consolas"/>
+          <w:color w:val="000000"/>
+          <w:sz w:val="16"/>
+          <w:szCs w:val="16"/>
+          <w:lang w:val="en-US"/>
+        </w:rPr>
+        <w:tab/>
+      </w:r>
+      <w:r>
+        <w:rPr>
+          <w:rFonts w:ascii="Consolas" w:hAnsi="Consolas" w:cs="Consolas"/>
+          <w:color w:val="000000"/>
+          <w:sz w:val="16"/>
+          <w:szCs w:val="16"/>
+          <w:lang w:val="en-US"/>
+        </w:rPr>
+        <w:tab/>
+      </w:r>
+      <w:proofErr w:type="spellStart"/>
+      <w:proofErr w:type="gramStart"/>
+      <w:r>
+        <w:rPr>
+          <w:rFonts w:ascii="Consolas" w:hAnsi="Consolas" w:cs="Consolas"/>
+          <w:color w:val="000000"/>
+          <w:sz w:val="16"/>
+          <w:szCs w:val="16"/>
+          <w:lang w:val="en-US"/>
+        </w:rPr>
+        <w:t>System.</w:t>
+      </w:r>
+      <w:r>
+        <w:rPr>
+          <w:rFonts w:ascii="Consolas" w:hAnsi="Consolas" w:cs="Consolas"/>
+          <w:b/>
+          <w:bCs/>
+          <w:i/>
+          <w:iCs/>
+          <w:color w:val="0000C0"/>
+          <w:sz w:val="16"/>
+          <w:szCs w:val="16"/>
+          <w:lang w:val="en-US"/>
+        </w:rPr>
+        <w:t>out</w:t>
+      </w:r>
+      <w:r>
+        <w:rPr>
+          <w:rFonts w:ascii="Consolas" w:hAnsi="Consolas" w:cs="Consolas"/>
+          <w:color w:val="000000"/>
+          <w:sz w:val="16"/>
+          <w:szCs w:val="16"/>
+          <w:lang w:val="en-US"/>
+        </w:rPr>
+        <w:t>.println</w:t>
+      </w:r>
+      <w:proofErr w:type="spellEnd"/>
+      <w:r>
+        <w:rPr>
+          <w:rFonts w:ascii="Consolas" w:hAnsi="Consolas" w:cs="Consolas"/>
+          <w:color w:val="000000"/>
+          <w:sz w:val="16"/>
+          <w:szCs w:val="16"/>
+          <w:lang w:val="en-US"/>
+        </w:rPr>
+        <w:t>(</w:t>
+      </w:r>
+      <w:proofErr w:type="spellStart"/>
+      <w:proofErr w:type="gramEnd"/>
+      <w:r>
+        <w:rPr>
+          <w:rFonts w:ascii="Consolas" w:hAnsi="Consolas" w:cs="Consolas"/>
+          <w:i/>
+          <w:iCs/>
+          <w:color w:val="000000"/>
+          <w:sz w:val="16"/>
+          <w:szCs w:val="16"/>
+          <w:lang w:val="en-US"/>
+        </w:rPr>
+        <w:t>groupAnagrams</w:t>
+      </w:r>
+      <w:proofErr w:type="spellEnd"/>
+      <w:r>
+        <w:rPr>
+          <w:rFonts w:ascii="Consolas" w:hAnsi="Consolas" w:cs="Consolas"/>
+          <w:color w:val="000000"/>
+          <w:sz w:val="16"/>
+          <w:szCs w:val="16"/>
+          <w:lang w:val="en-US"/>
+        </w:rPr>
+        <w:t>(</w:t>
+      </w:r>
+      <w:r>
+        <w:rPr>
+          <w:rFonts w:ascii="Consolas" w:hAnsi="Consolas" w:cs="Consolas"/>
+          <w:color w:val="6A3E3E"/>
+          <w:sz w:val="16"/>
+          <w:szCs w:val="16"/>
+          <w:lang w:val="en-US"/>
+        </w:rPr>
+        <w:t>s</w:t>
+      </w:r>
+      <w:r>
+        <w:rPr>
+          <w:rFonts w:ascii="Consolas" w:hAnsi="Consolas" w:cs="Consolas"/>
+          <w:color w:val="000000"/>
+          <w:sz w:val="16"/>
+          <w:szCs w:val="16"/>
+          <w:lang w:val="en-US"/>
+        </w:rPr>
+        <w:t>));</w:t>
+      </w:r>
+    </w:p>
+    <w:p>
+      <w:pPr>
+        <w:autoSpaceDE w:val="0"/>
+        <w:autoSpaceDN w:val="0"/>
+        <w:adjustRightInd w:val="0"/>
+        <w:spacing w:after="0" w:line="240" w:lineRule="auto"/>
+        <w:rPr>
+          <w:rFonts w:ascii="Consolas" w:hAnsi="Consolas" w:cs="Consolas"/>
+          <w:sz w:val="16"/>
+          <w:szCs w:val="16"/>
+          <w:lang w:val="en-US"/>
+        </w:rPr>
+      </w:pPr>
+      <w:r>
+        <w:rPr>
+          <w:rFonts w:ascii="Consolas" w:hAnsi="Consolas" w:cs="Consolas"/>
+          <w:color w:val="000000"/>
+          <w:sz w:val="16"/>
+          <w:szCs w:val="16"/>
+          <w:lang w:val="en-US"/>
+        </w:rPr>
+        <w:tab/>
+      </w:r>
+      <w:r>
+        <w:rPr>
+          <w:rFonts w:ascii="Consolas" w:hAnsi="Consolas" w:cs="Consolas"/>
+          <w:color w:val="000000"/>
+          <w:sz w:val="16"/>
+          <w:szCs w:val="16"/>
+          <w:lang w:val="en-US"/>
+        </w:rPr>
+        <w:tab/>
+      </w:r>
+    </w:p>
+    <w:p>
+      <w:pPr>
+        <w:autoSpaceDE w:val="0"/>
+        <w:autoSpaceDN w:val="0"/>
+        <w:adjustRightInd w:val="0"/>
+        <w:spacing w:after="0" w:line="240" w:lineRule="auto"/>
+        <w:rPr>
+          <w:rFonts w:ascii="Consolas" w:hAnsi="Consolas" w:cs="Consolas"/>
+          <w:sz w:val="16"/>
+          <w:szCs w:val="16"/>
+          <w:lang w:val="en-US"/>
+        </w:rPr>
+      </w:pPr>
+      <w:r>
+        <w:rPr>
+          <w:rFonts w:ascii="Consolas" w:hAnsi="Consolas" w:cs="Consolas"/>
+          <w:color w:val="000000"/>
+          <w:sz w:val="16"/>
+          <w:szCs w:val="16"/>
+          <w:lang w:val="en-US"/>
+        </w:rPr>
+        <w:tab/>
+        <w:t>}</w:t>
+      </w:r>
+    </w:p>
+    <w:p>
+      <w:pPr>
+        <w:autoSpaceDE w:val="0"/>
+        <w:autoSpaceDN w:val="0"/>
+        <w:adjustRightInd w:val="0"/>
+        <w:spacing w:after="0" w:line="240" w:lineRule="auto"/>
+        <w:rPr>
+          <w:rFonts w:ascii="Consolas" w:hAnsi="Consolas" w:cs="Consolas"/>
+          <w:sz w:val="16"/>
+          <w:szCs w:val="16"/>
+          <w:lang w:val="en-US"/>
+        </w:rPr>
+      </w:pPr>
+    </w:p>
+    <w:p>
+      <w:pPr>
+        <w:autoSpaceDE w:val="0"/>
+        <w:autoSpaceDN w:val="0"/>
+        <w:adjustRightInd w:val="0"/>
+        <w:spacing w:after="0" w:line="240" w:lineRule="auto"/>
+        <w:rPr>
+          <w:rFonts w:ascii="Consolas" w:hAnsi="Consolas" w:cs="Consolas"/>
+          <w:sz w:val="16"/>
+          <w:szCs w:val="16"/>
+          <w:lang w:val="en-US"/>
+        </w:rPr>
+      </w:pPr>
+      <w:r>
+        <w:rPr>
+          <w:rFonts w:ascii="Consolas" w:hAnsi="Consolas" w:cs="Consolas"/>
+          <w:color w:val="000000"/>
+          <w:sz w:val="16"/>
+          <w:szCs w:val="16"/>
+          <w:lang w:val="en-US"/>
+        </w:rPr>
+        <w:tab/>
+      </w:r>
+      <w:proofErr w:type="gramStart"/>
+      <w:r>
+        <w:rPr>
+          <w:rFonts w:ascii="Consolas" w:hAnsi="Consolas" w:cs="Consolas"/>
+          <w:b/>
+          <w:bCs/>
+          <w:color w:val="7F0055"/>
+          <w:sz w:val="16"/>
+          <w:szCs w:val="16"/>
+          <w:lang w:val="en-US"/>
+        </w:rPr>
+        <w:t>public</w:t>
+      </w:r>
+      <w:proofErr w:type="gramEnd"/>
+      <w:r>
+        <w:rPr>
+          <w:rFonts w:ascii="Consolas" w:hAnsi="Consolas" w:cs="Consolas"/>
+          <w:color w:val="000000"/>
+          <w:sz w:val="16"/>
+          <w:szCs w:val="16"/>
+          <w:lang w:val="en-US"/>
+        </w:rPr>
+        <w:t xml:space="preserve"> </w:t>
+      </w:r>
+      <w:r>
+        <w:rPr>
+          <w:rFonts w:ascii="Consolas" w:hAnsi="Consolas" w:cs="Consolas"/>
+          <w:b/>
+          <w:bCs/>
+          <w:color w:val="7F0055"/>
+          <w:sz w:val="16"/>
+          <w:szCs w:val="16"/>
+          <w:lang w:val="en-US"/>
+        </w:rPr>
+        <w:t>static</w:t>
+      </w:r>
+      <w:r>
+        <w:rPr>
+          <w:rFonts w:ascii="Consolas" w:hAnsi="Consolas" w:cs="Consolas"/>
+          <w:color w:val="000000"/>
+          <w:sz w:val="16"/>
+          <w:szCs w:val="16"/>
+          <w:lang w:val="en-US"/>
+        </w:rPr>
+        <w:t xml:space="preserve"> List&lt;List&lt;String&gt;&gt; </w:t>
+      </w:r>
+      <w:proofErr w:type="spellStart"/>
+      <w:r>
+        <w:rPr>
+          <w:rFonts w:ascii="Consolas" w:hAnsi="Consolas" w:cs="Consolas"/>
+          <w:color w:val="000000"/>
+          <w:sz w:val="16"/>
+          <w:szCs w:val="16"/>
+          <w:lang w:val="en-US"/>
+        </w:rPr>
+        <w:t>groupAnagrams</w:t>
+      </w:r>
+      <w:proofErr w:type="spellEnd"/>
+      <w:r>
+        <w:rPr>
+          <w:rFonts w:ascii="Consolas" w:hAnsi="Consolas" w:cs="Consolas"/>
+          <w:color w:val="000000"/>
+          <w:sz w:val="16"/>
+          <w:szCs w:val="16"/>
+          <w:lang w:val="en-US"/>
+        </w:rPr>
+        <w:t xml:space="preserve">(String[] </w:t>
+      </w:r>
+      <w:proofErr w:type="spellStart"/>
+      <w:r>
+        <w:rPr>
+          <w:rFonts w:ascii="Consolas" w:hAnsi="Consolas" w:cs="Consolas"/>
+          <w:color w:val="6A3E3E"/>
+          <w:sz w:val="16"/>
+          <w:szCs w:val="16"/>
+          <w:lang w:val="en-US"/>
+        </w:rPr>
+        <w:t>strs</w:t>
+      </w:r>
+      <w:proofErr w:type="spellEnd"/>
+      <w:r>
+        <w:rPr>
+          <w:rFonts w:ascii="Consolas" w:hAnsi="Consolas" w:cs="Consolas"/>
+          <w:color w:val="000000"/>
+          <w:sz w:val="16"/>
+          <w:szCs w:val="16"/>
+          <w:lang w:val="en-US"/>
+        </w:rPr>
+        <w:t>) {</w:t>
+      </w:r>
+    </w:p>
+    <w:p>
+      <w:pPr>
+        <w:autoSpaceDE w:val="0"/>
+        <w:autoSpaceDN w:val="0"/>
+        <w:adjustRightInd w:val="0"/>
+        <w:spacing w:after="0" w:line="240" w:lineRule="auto"/>
+        <w:rPr>
+          <w:rFonts w:ascii="Consolas" w:hAnsi="Consolas" w:cs="Consolas"/>
+          <w:sz w:val="16"/>
+          <w:szCs w:val="16"/>
+          <w:lang w:val="en-US"/>
+        </w:rPr>
+      </w:pPr>
+      <w:r>
+        <w:rPr>
+          <w:rFonts w:ascii="Consolas" w:hAnsi="Consolas" w:cs="Consolas"/>
+          <w:color w:val="000000"/>
+          <w:sz w:val="16"/>
+          <w:szCs w:val="16"/>
+          <w:lang w:val="en-US"/>
+        </w:rPr>
+        <w:tab/>
+      </w:r>
+      <w:r>
+        <w:rPr>
+          <w:rFonts w:ascii="Consolas" w:hAnsi="Consolas" w:cs="Consolas"/>
+          <w:color w:val="000000"/>
+          <w:sz w:val="16"/>
+          <w:szCs w:val="16"/>
+          <w:lang w:val="en-US"/>
+        </w:rPr>
+        <w:tab/>
+        <w:t xml:space="preserve">Map&lt;String, List&lt;String&gt;&gt; </w:t>
+      </w:r>
+      <w:r>
+        <w:rPr>
+          <w:rFonts w:ascii="Consolas" w:hAnsi="Consolas" w:cs="Consolas"/>
+          <w:color w:val="6A3E3E"/>
+          <w:sz w:val="16"/>
+          <w:szCs w:val="16"/>
+          <w:lang w:val="en-US"/>
+        </w:rPr>
+        <w:t>groups</w:t>
+      </w:r>
+      <w:r>
+        <w:rPr>
+          <w:rFonts w:ascii="Consolas" w:hAnsi="Consolas" w:cs="Consolas"/>
+          <w:color w:val="000000"/>
+          <w:sz w:val="16"/>
+          <w:szCs w:val="16"/>
+          <w:lang w:val="en-US"/>
+        </w:rPr>
+        <w:t xml:space="preserve">= </w:t>
+      </w:r>
+      <w:r>
+        <w:rPr>
+          <w:rFonts w:ascii="Consolas" w:hAnsi="Consolas" w:cs="Consolas"/>
+          <w:b/>
+          <w:bCs/>
+          <w:color w:val="7F0055"/>
+          <w:sz w:val="16"/>
+          <w:szCs w:val="16"/>
+          <w:lang w:val="en-US"/>
+        </w:rPr>
+        <w:t>new</w:t>
+      </w:r>
+      <w:r>
+        <w:rPr>
+          <w:rFonts w:ascii="Consolas" w:hAnsi="Consolas" w:cs="Consolas"/>
+          <w:color w:val="000000"/>
+          <w:sz w:val="16"/>
+          <w:szCs w:val="16"/>
+          <w:lang w:val="en-US"/>
+        </w:rPr>
+        <w:t xml:space="preserve"> </w:t>
+      </w:r>
+      <w:proofErr w:type="spellStart"/>
+      <w:r>
+        <w:rPr>
+          <w:rFonts w:ascii="Consolas" w:hAnsi="Consolas" w:cs="Consolas"/>
+          <w:color w:val="000000"/>
+          <w:sz w:val="16"/>
+          <w:szCs w:val="16"/>
+          <w:lang w:val="en-US"/>
+        </w:rPr>
+        <w:t>HashMap</w:t>
+      </w:r>
+      <w:proofErr w:type="spellEnd"/>
+      <w:r>
+        <w:rPr>
+          <w:rFonts w:ascii="Consolas" w:hAnsi="Consolas" w:cs="Consolas"/>
+          <w:color w:val="000000"/>
+          <w:sz w:val="16"/>
+          <w:szCs w:val="16"/>
+          <w:lang w:val="en-US"/>
+        </w:rPr>
+        <w:t>&lt;</w:t>
+      </w:r>
+      <w:proofErr w:type="gramStart"/>
+      <w:r>
+        <w:rPr>
+          <w:rFonts w:ascii="Consolas" w:hAnsi="Consolas" w:cs="Consolas"/>
+          <w:color w:val="000000"/>
+          <w:sz w:val="16"/>
+          <w:szCs w:val="16"/>
+          <w:lang w:val="en-US"/>
+        </w:rPr>
+        <w:t>&gt;(</w:t>
+      </w:r>
+      <w:proofErr w:type="gramEnd"/>
+      <w:r>
+        <w:rPr>
+          <w:rFonts w:ascii="Consolas" w:hAnsi="Consolas" w:cs="Consolas"/>
+          <w:color w:val="000000"/>
+          <w:sz w:val="16"/>
+          <w:szCs w:val="16"/>
+          <w:lang w:val="en-US"/>
+        </w:rPr>
+        <w:t>);</w:t>
+      </w:r>
+    </w:p>
+    <w:p>
+      <w:pPr>
+        <w:autoSpaceDE w:val="0"/>
+        <w:autoSpaceDN w:val="0"/>
+        <w:adjustRightInd w:val="0"/>
+        <w:spacing w:after="0" w:line="240" w:lineRule="auto"/>
+        <w:rPr>
+          <w:rFonts w:ascii="Consolas" w:hAnsi="Consolas" w:cs="Consolas"/>
+          <w:sz w:val="16"/>
+          <w:szCs w:val="16"/>
+          <w:lang w:val="en-US"/>
+        </w:rPr>
+      </w:pPr>
+      <w:r>
+        <w:rPr>
+          <w:rFonts w:ascii="Consolas" w:hAnsi="Consolas" w:cs="Consolas"/>
+          <w:color w:val="000000"/>
+          <w:sz w:val="16"/>
+          <w:szCs w:val="16"/>
+          <w:lang w:val="en-US"/>
+        </w:rPr>
+        <w:tab/>
+      </w:r>
+      <w:r>
+        <w:rPr>
+          <w:rFonts w:ascii="Consolas" w:hAnsi="Consolas" w:cs="Consolas"/>
+          <w:color w:val="000000"/>
+          <w:sz w:val="16"/>
+          <w:szCs w:val="16"/>
+          <w:lang w:val="en-US"/>
+        </w:rPr>
+        <w:tab/>
+      </w:r>
+      <w:proofErr w:type="gramStart"/>
+      <w:r>
+        <w:rPr>
+          <w:rFonts w:ascii="Consolas" w:hAnsi="Consolas" w:cs="Consolas"/>
+          <w:b/>
+          <w:bCs/>
+          <w:color w:val="7F0055"/>
+          <w:sz w:val="16"/>
+          <w:szCs w:val="16"/>
+          <w:lang w:val="en-US"/>
+        </w:rPr>
+        <w:t>for</w:t>
+      </w:r>
+      <w:r>
+        <w:rPr>
+          <w:rFonts w:ascii="Consolas" w:hAnsi="Consolas" w:cs="Consolas"/>
+          <w:color w:val="000000"/>
+          <w:sz w:val="16"/>
+          <w:szCs w:val="16"/>
+          <w:lang w:val="en-US"/>
+        </w:rPr>
+        <w:t>(</w:t>
+      </w:r>
+      <w:proofErr w:type="gramEnd"/>
+      <w:r>
+        <w:rPr>
+          <w:rFonts w:ascii="Consolas" w:hAnsi="Consolas" w:cs="Consolas"/>
+          <w:color w:val="000000"/>
+          <w:sz w:val="16"/>
+          <w:szCs w:val="16"/>
+          <w:lang w:val="en-US"/>
+        </w:rPr>
+        <w:t xml:space="preserve">String </w:t>
+      </w:r>
+      <w:r>
+        <w:rPr>
+          <w:rFonts w:ascii="Consolas" w:hAnsi="Consolas" w:cs="Consolas"/>
+          <w:color w:val="6A3E3E"/>
+          <w:sz w:val="16"/>
+          <w:szCs w:val="16"/>
+          <w:lang w:val="en-US"/>
+        </w:rPr>
+        <w:t>s</w:t>
+      </w:r>
+      <w:r>
+        <w:rPr>
+          <w:rFonts w:ascii="Consolas" w:hAnsi="Consolas" w:cs="Consolas"/>
+          <w:color w:val="000000"/>
+          <w:sz w:val="16"/>
+          <w:szCs w:val="16"/>
+          <w:lang w:val="en-US"/>
+        </w:rPr>
+        <w:t xml:space="preserve">: </w:t>
+      </w:r>
+      <w:proofErr w:type="spellStart"/>
+      <w:r>
+        <w:rPr>
+          <w:rFonts w:ascii="Consolas" w:hAnsi="Consolas" w:cs="Consolas"/>
+          <w:color w:val="6A3E3E"/>
+          <w:sz w:val="16"/>
+          <w:szCs w:val="16"/>
+          <w:lang w:val="en-US"/>
+        </w:rPr>
+        <w:t>strs</w:t>
+      </w:r>
+      <w:proofErr w:type="spellEnd"/>
+      <w:r>
+        <w:rPr>
+          <w:rFonts w:ascii="Consolas" w:hAnsi="Consolas" w:cs="Consolas"/>
+          <w:color w:val="000000"/>
+          <w:sz w:val="16"/>
+          <w:szCs w:val="16"/>
+          <w:lang w:val="en-US"/>
+        </w:rPr>
+        <w:t>) {</w:t>
+      </w:r>
+    </w:p>
+    <w:p>
+      <w:pPr>
+        <w:autoSpaceDE w:val="0"/>
+        <w:autoSpaceDN w:val="0"/>
+        <w:adjustRightInd w:val="0"/>
+        <w:spacing w:after="0" w:line="240" w:lineRule="auto"/>
+        <w:rPr>
+          <w:rFonts w:ascii="Consolas" w:hAnsi="Consolas" w:cs="Consolas"/>
+          <w:sz w:val="16"/>
+          <w:szCs w:val="16"/>
+          <w:lang w:val="en-US"/>
+        </w:rPr>
+      </w:pPr>
+      <w:r>
+        <w:rPr>
+          <w:rFonts w:ascii="Consolas" w:hAnsi="Consolas" w:cs="Consolas"/>
+          <w:color w:val="000000"/>
+          <w:sz w:val="16"/>
+          <w:szCs w:val="16"/>
+          <w:lang w:val="en-US"/>
+        </w:rPr>
+        <w:tab/>
+      </w:r>
+      <w:r>
+        <w:rPr>
+          <w:rFonts w:ascii="Consolas" w:hAnsi="Consolas" w:cs="Consolas"/>
+          <w:color w:val="000000"/>
+          <w:sz w:val="16"/>
+          <w:szCs w:val="16"/>
+          <w:lang w:val="en-US"/>
+        </w:rPr>
+        <w:tab/>
+      </w:r>
+      <w:r>
+        <w:rPr>
+          <w:rFonts w:ascii="Consolas" w:hAnsi="Consolas" w:cs="Consolas"/>
+          <w:color w:val="000000"/>
+          <w:sz w:val="16"/>
+          <w:szCs w:val="16"/>
+          <w:lang w:val="en-US"/>
+        </w:rPr>
+        <w:tab/>
+      </w:r>
+      <w:proofErr w:type="gramStart"/>
+      <w:r>
+        <w:rPr>
+          <w:rFonts w:ascii="Consolas" w:hAnsi="Consolas" w:cs="Consolas"/>
+          <w:b/>
+          <w:bCs/>
+          <w:color w:val="7F0055"/>
+          <w:sz w:val="16"/>
+          <w:szCs w:val="16"/>
+          <w:lang w:val="en-US"/>
+        </w:rPr>
+        <w:t>char</w:t>
+      </w:r>
+      <w:r>
+        <w:rPr>
+          <w:rFonts w:ascii="Consolas" w:hAnsi="Consolas" w:cs="Consolas"/>
+          <w:color w:val="000000"/>
+          <w:sz w:val="16"/>
+          <w:szCs w:val="16"/>
+          <w:lang w:val="en-US"/>
+        </w:rPr>
+        <w:t>[</w:t>
+      </w:r>
+      <w:proofErr w:type="gramEnd"/>
+      <w:r>
+        <w:rPr>
+          <w:rFonts w:ascii="Consolas" w:hAnsi="Consolas" w:cs="Consolas"/>
+          <w:color w:val="000000"/>
+          <w:sz w:val="16"/>
+          <w:szCs w:val="16"/>
+          <w:lang w:val="en-US"/>
+        </w:rPr>
+        <w:t xml:space="preserve">] </w:t>
+      </w:r>
+      <w:r>
+        <w:rPr>
+          <w:rFonts w:ascii="Consolas" w:hAnsi="Consolas" w:cs="Consolas"/>
+          <w:color w:val="6A3E3E"/>
+          <w:sz w:val="16"/>
+          <w:szCs w:val="16"/>
+          <w:lang w:val="en-US"/>
+        </w:rPr>
+        <w:t>chars</w:t>
+      </w:r>
+      <w:r>
+        <w:rPr>
+          <w:rFonts w:ascii="Consolas" w:hAnsi="Consolas" w:cs="Consolas"/>
+          <w:color w:val="000000"/>
+          <w:sz w:val="16"/>
+          <w:szCs w:val="16"/>
+          <w:lang w:val="en-US"/>
+        </w:rPr>
+        <w:t xml:space="preserve"> = </w:t>
+      </w:r>
+      <w:proofErr w:type="spellStart"/>
+      <w:r>
+        <w:rPr>
+          <w:rFonts w:ascii="Consolas" w:hAnsi="Consolas" w:cs="Consolas"/>
+          <w:color w:val="6A3E3E"/>
+          <w:sz w:val="16"/>
+          <w:szCs w:val="16"/>
+          <w:lang w:val="en-US"/>
+        </w:rPr>
+        <w:t>s</w:t>
+      </w:r>
+      <w:r>
+        <w:rPr>
+          <w:rFonts w:ascii="Consolas" w:hAnsi="Consolas" w:cs="Consolas"/>
+          <w:color w:val="000000"/>
+          <w:sz w:val="16"/>
+          <w:szCs w:val="16"/>
+          <w:lang w:val="en-US"/>
+        </w:rPr>
+        <w:t>.toCharArray</w:t>
+      </w:r>
+      <w:proofErr w:type="spellEnd"/>
+      <w:r>
+        <w:rPr>
+          <w:rFonts w:ascii="Consolas" w:hAnsi="Consolas" w:cs="Consolas"/>
+          <w:color w:val="000000"/>
+          <w:sz w:val="16"/>
+          <w:szCs w:val="16"/>
+          <w:lang w:val="en-US"/>
+        </w:rPr>
+        <w:t>();</w:t>
+      </w:r>
+    </w:p>
+    <w:p>
+      <w:pPr>
+        <w:autoSpaceDE w:val="0"/>
+        <w:autoSpaceDN w:val="0"/>
+        <w:adjustRightInd w:val="0"/>
+        <w:spacing w:after="0" w:line="240" w:lineRule="auto"/>
+        <w:rPr>
+          <w:rFonts w:ascii="Consolas" w:hAnsi="Consolas" w:cs="Consolas"/>
+          <w:sz w:val="16"/>
+          <w:szCs w:val="16"/>
+          <w:lang w:val="en-US"/>
+        </w:rPr>
+      </w:pPr>
+      <w:r>
+        <w:rPr>
+          <w:rFonts w:ascii="Consolas" w:hAnsi="Consolas" w:cs="Consolas"/>
+          <w:color w:val="000000"/>
+          <w:sz w:val="16"/>
+          <w:szCs w:val="16"/>
+          <w:lang w:val="en-US"/>
+        </w:rPr>
+        <w:tab/>
+      </w:r>
+      <w:r>
+        <w:rPr>
+          <w:rFonts w:ascii="Consolas" w:hAnsi="Consolas" w:cs="Consolas"/>
+          <w:color w:val="000000"/>
+          <w:sz w:val="16"/>
+          <w:szCs w:val="16"/>
+          <w:lang w:val="en-US"/>
+        </w:rPr>
+        <w:tab/>
+      </w:r>
+      <w:r>
+        <w:rPr>
+          <w:rFonts w:ascii="Consolas" w:hAnsi="Consolas" w:cs="Consolas"/>
+          <w:color w:val="000000"/>
+          <w:sz w:val="16"/>
+          <w:szCs w:val="16"/>
+          <w:lang w:val="en-US"/>
+        </w:rPr>
+        <w:tab/>
+      </w:r>
+      <w:proofErr w:type="spellStart"/>
+      <w:proofErr w:type="gramStart"/>
+      <w:r>
+        <w:rPr>
+          <w:rFonts w:ascii="Consolas" w:hAnsi="Consolas" w:cs="Consolas"/>
+          <w:color w:val="000000"/>
+          <w:sz w:val="16"/>
+          <w:szCs w:val="16"/>
+          <w:lang w:val="en-US"/>
+        </w:rPr>
+        <w:t>Arrays.</w:t>
+      </w:r>
+      <w:r>
+        <w:rPr>
+          <w:rFonts w:ascii="Consolas" w:hAnsi="Consolas" w:cs="Consolas"/>
+          <w:i/>
+          <w:iCs/>
+          <w:color w:val="000000"/>
+          <w:sz w:val="16"/>
+          <w:szCs w:val="16"/>
+          <w:lang w:val="en-US"/>
+        </w:rPr>
+        <w:t>sort</w:t>
+      </w:r>
+      <w:proofErr w:type="spellEnd"/>
+      <w:r>
+        <w:rPr>
+          <w:rFonts w:ascii="Consolas" w:hAnsi="Consolas" w:cs="Consolas"/>
+          <w:color w:val="000000"/>
+          <w:sz w:val="16"/>
+          <w:szCs w:val="16"/>
+          <w:lang w:val="en-US"/>
+        </w:rPr>
+        <w:t>(</w:t>
+      </w:r>
+      <w:proofErr w:type="gramEnd"/>
+      <w:r>
+        <w:rPr>
+          <w:rFonts w:ascii="Consolas" w:hAnsi="Consolas" w:cs="Consolas"/>
+          <w:color w:val="6A3E3E"/>
+          <w:sz w:val="16"/>
+          <w:szCs w:val="16"/>
+          <w:lang w:val="en-US"/>
+        </w:rPr>
+        <w:t>chars</w:t>
+      </w:r>
+      <w:r>
+        <w:rPr>
+          <w:rFonts w:ascii="Consolas" w:hAnsi="Consolas" w:cs="Consolas"/>
+          <w:color w:val="000000"/>
+          <w:sz w:val="16"/>
+          <w:szCs w:val="16"/>
+          <w:lang w:val="en-US"/>
+        </w:rPr>
+        <w:t>);</w:t>
+      </w:r>
+    </w:p>
+    <w:p>
+      <w:pPr>
+        <w:autoSpaceDE w:val="0"/>
+        <w:autoSpaceDN w:val="0"/>
+        <w:adjustRightInd w:val="0"/>
+        <w:spacing w:after="0" w:line="240" w:lineRule="auto"/>
+        <w:rPr>
+          <w:rFonts w:ascii="Consolas" w:hAnsi="Consolas" w:cs="Consolas"/>
+          <w:sz w:val="16"/>
+          <w:szCs w:val="16"/>
+          <w:lang w:val="en-US"/>
+        </w:rPr>
+      </w:pPr>
+      <w:r>
+        <w:rPr>
+          <w:rFonts w:ascii="Consolas" w:hAnsi="Consolas" w:cs="Consolas"/>
+          <w:color w:val="000000"/>
+          <w:sz w:val="16"/>
+          <w:szCs w:val="16"/>
+          <w:lang w:val="en-US"/>
+        </w:rPr>
+        <w:tab/>
+      </w:r>
+      <w:r>
+        <w:rPr>
+          <w:rFonts w:ascii="Consolas" w:hAnsi="Consolas" w:cs="Consolas"/>
+          <w:color w:val="000000"/>
+          <w:sz w:val="16"/>
+          <w:szCs w:val="16"/>
+          <w:lang w:val="en-US"/>
+        </w:rPr>
+        <w:tab/>
+      </w:r>
+      <w:r>
+        <w:rPr>
+          <w:rFonts w:ascii="Consolas" w:hAnsi="Consolas" w:cs="Consolas"/>
+          <w:color w:val="000000"/>
+          <w:sz w:val="16"/>
+          <w:szCs w:val="16"/>
+          <w:lang w:val="en-US"/>
+        </w:rPr>
+        <w:tab/>
+      </w:r>
+    </w:p>
+    <w:p>
+      <w:pPr>
+        <w:autoSpaceDE w:val="0"/>
+        <w:autoSpaceDN w:val="0"/>
+        <w:adjustRightInd w:val="0"/>
+        <w:spacing w:after="0" w:line="240" w:lineRule="auto"/>
+        <w:rPr>
+          <w:rFonts w:ascii="Consolas" w:hAnsi="Consolas" w:cs="Consolas"/>
+          <w:sz w:val="16"/>
+          <w:szCs w:val="16"/>
+          <w:lang w:val="en-US"/>
+        </w:rPr>
+      </w:pPr>
+      <w:r>
+        <w:rPr>
+          <w:rFonts w:ascii="Consolas" w:hAnsi="Consolas" w:cs="Consolas"/>
+          <w:color w:val="000000"/>
+          <w:sz w:val="16"/>
+          <w:szCs w:val="16"/>
+          <w:lang w:val="en-US"/>
+        </w:rPr>
+        <w:tab/>
+      </w:r>
+      <w:r>
+        <w:rPr>
+          <w:rFonts w:ascii="Consolas" w:hAnsi="Consolas" w:cs="Consolas"/>
+          <w:color w:val="000000"/>
+          <w:sz w:val="16"/>
+          <w:szCs w:val="16"/>
+          <w:lang w:val="en-US"/>
+        </w:rPr>
+        <w:tab/>
+      </w:r>
+      <w:r>
+        <w:rPr>
+          <w:rFonts w:ascii="Consolas" w:hAnsi="Consolas" w:cs="Consolas"/>
+          <w:color w:val="000000"/>
+          <w:sz w:val="16"/>
+          <w:szCs w:val="16"/>
+          <w:lang w:val="en-US"/>
+        </w:rPr>
+        <w:tab/>
+        <w:t xml:space="preserve">String </w:t>
+      </w:r>
+      <w:r>
+        <w:rPr>
+          <w:rFonts w:ascii="Consolas" w:hAnsi="Consolas" w:cs="Consolas"/>
+          <w:color w:val="6A3E3E"/>
+          <w:sz w:val="16"/>
+          <w:szCs w:val="16"/>
+          <w:lang w:val="en-US"/>
+        </w:rPr>
+        <w:t>Key</w:t>
+      </w:r>
+      <w:r>
+        <w:rPr>
+          <w:rFonts w:ascii="Consolas" w:hAnsi="Consolas" w:cs="Consolas"/>
+          <w:color w:val="000000"/>
+          <w:sz w:val="16"/>
+          <w:szCs w:val="16"/>
+          <w:lang w:val="en-US"/>
+        </w:rPr>
+        <w:t xml:space="preserve"> = </w:t>
+      </w:r>
+      <w:proofErr w:type="spellStart"/>
+      <w:proofErr w:type="gramStart"/>
+      <w:r>
+        <w:rPr>
+          <w:rFonts w:ascii="Consolas" w:hAnsi="Consolas" w:cs="Consolas"/>
+          <w:color w:val="000000"/>
+          <w:sz w:val="16"/>
+          <w:szCs w:val="16"/>
+          <w:lang w:val="en-US"/>
+        </w:rPr>
+        <w:t>String.</w:t>
+      </w:r>
+      <w:r>
+        <w:rPr>
+          <w:rFonts w:ascii="Consolas" w:hAnsi="Consolas" w:cs="Consolas"/>
+          <w:i/>
+          <w:iCs/>
+          <w:color w:val="000000"/>
+          <w:sz w:val="16"/>
+          <w:szCs w:val="16"/>
+          <w:lang w:val="en-US"/>
+        </w:rPr>
+        <w:t>valueOf</w:t>
+      </w:r>
+      <w:proofErr w:type="spellEnd"/>
+      <w:r>
+        <w:rPr>
+          <w:rFonts w:ascii="Consolas" w:hAnsi="Consolas" w:cs="Consolas"/>
+          <w:color w:val="000000"/>
+          <w:sz w:val="16"/>
+          <w:szCs w:val="16"/>
+          <w:lang w:val="en-US"/>
+        </w:rPr>
+        <w:t>(</w:t>
+      </w:r>
+      <w:proofErr w:type="gramEnd"/>
+      <w:r>
+        <w:rPr>
+          <w:rFonts w:ascii="Consolas" w:hAnsi="Consolas" w:cs="Consolas"/>
+          <w:color w:val="6A3E3E"/>
+          <w:sz w:val="16"/>
+          <w:szCs w:val="16"/>
+          <w:lang w:val="en-US"/>
+        </w:rPr>
+        <w:t>chars</w:t>
+      </w:r>
+      <w:r>
+        <w:rPr>
+          <w:rFonts w:ascii="Consolas" w:hAnsi="Consolas" w:cs="Consolas"/>
+          <w:color w:val="000000"/>
+          <w:sz w:val="16"/>
+          <w:szCs w:val="16"/>
+          <w:lang w:val="en-US"/>
+        </w:rPr>
+        <w:t>);</w:t>
+      </w:r>
+    </w:p>
+    <w:p>
+      <w:pPr>
+        <w:autoSpaceDE w:val="0"/>
+        <w:autoSpaceDN w:val="0"/>
+        <w:adjustRightInd w:val="0"/>
+        <w:spacing w:after="0" w:line="240" w:lineRule="auto"/>
+        <w:rPr>
+          <w:rFonts w:ascii="Consolas" w:hAnsi="Consolas" w:cs="Consolas"/>
+          <w:sz w:val="16"/>
+          <w:szCs w:val="16"/>
+          <w:lang w:val="en-US"/>
+        </w:rPr>
+      </w:pPr>
+      <w:r>
+        <w:rPr>
+          <w:rFonts w:ascii="Consolas" w:hAnsi="Consolas" w:cs="Consolas"/>
+          <w:color w:val="000000"/>
+          <w:sz w:val="16"/>
+          <w:szCs w:val="16"/>
+          <w:lang w:val="en-US"/>
+        </w:rPr>
+        <w:tab/>
+      </w:r>
+      <w:r>
+        <w:rPr>
+          <w:rFonts w:ascii="Consolas" w:hAnsi="Consolas" w:cs="Consolas"/>
+          <w:color w:val="000000"/>
+          <w:sz w:val="16"/>
+          <w:szCs w:val="16"/>
+          <w:lang w:val="en-US"/>
+        </w:rPr>
+        <w:tab/>
+      </w:r>
+      <w:r>
+        <w:rPr>
+          <w:rFonts w:ascii="Consolas" w:hAnsi="Consolas" w:cs="Consolas"/>
+          <w:color w:val="000000"/>
+          <w:sz w:val="16"/>
+          <w:szCs w:val="16"/>
+          <w:lang w:val="en-US"/>
+        </w:rPr>
+        <w:tab/>
+      </w:r>
+      <w:proofErr w:type="spellStart"/>
+      <w:proofErr w:type="gramStart"/>
+      <w:r>
+        <w:rPr>
+          <w:rFonts w:ascii="Consolas" w:hAnsi="Consolas" w:cs="Consolas"/>
+          <w:color w:val="6A3E3E"/>
+          <w:sz w:val="16"/>
+          <w:szCs w:val="16"/>
+          <w:lang w:val="en-US"/>
+        </w:rPr>
+        <w:t>groups</w:t>
+      </w:r>
+      <w:r>
+        <w:rPr>
+          <w:rFonts w:ascii="Consolas" w:hAnsi="Consolas" w:cs="Consolas"/>
+          <w:color w:val="000000"/>
+          <w:sz w:val="16"/>
+          <w:szCs w:val="16"/>
+          <w:lang w:val="en-US"/>
+        </w:rPr>
+        <w:t>.putIfAbsent</w:t>
+      </w:r>
+      <w:proofErr w:type="spellEnd"/>
+      <w:r>
+        <w:rPr>
+          <w:rFonts w:ascii="Consolas" w:hAnsi="Consolas" w:cs="Consolas"/>
+          <w:color w:val="000000"/>
+          <w:sz w:val="16"/>
+          <w:szCs w:val="16"/>
+          <w:lang w:val="en-US"/>
+        </w:rPr>
+        <w:t>(</w:t>
+      </w:r>
+      <w:proofErr w:type="gramEnd"/>
+      <w:r>
+        <w:rPr>
+          <w:rFonts w:ascii="Consolas" w:hAnsi="Consolas" w:cs="Consolas"/>
+          <w:color w:val="6A3E3E"/>
+          <w:sz w:val="16"/>
+          <w:szCs w:val="16"/>
+          <w:lang w:val="en-US"/>
+        </w:rPr>
+        <w:t>Key</w:t>
+      </w:r>
+      <w:r>
+        <w:rPr>
+          <w:rFonts w:ascii="Consolas" w:hAnsi="Consolas" w:cs="Consolas"/>
+          <w:color w:val="000000"/>
+          <w:sz w:val="16"/>
+          <w:szCs w:val="16"/>
+          <w:lang w:val="en-US"/>
+        </w:rPr>
+        <w:t xml:space="preserve">, </w:t>
+      </w:r>
+      <w:r>
+        <w:rPr>
+          <w:rFonts w:ascii="Consolas" w:hAnsi="Consolas" w:cs="Consolas"/>
+          <w:b/>
+          <w:bCs/>
+          <w:color w:val="7F0055"/>
+          <w:sz w:val="16"/>
+          <w:szCs w:val="16"/>
+          <w:lang w:val="en-US"/>
+        </w:rPr>
+        <w:t>new</w:t>
+      </w:r>
+      <w:r>
+        <w:rPr>
+          <w:rFonts w:ascii="Consolas" w:hAnsi="Consolas" w:cs="Consolas"/>
+          <w:color w:val="000000"/>
+          <w:sz w:val="16"/>
+          <w:szCs w:val="16"/>
+          <w:lang w:val="en-US"/>
+        </w:rPr>
+        <w:t xml:space="preserve"> </w:t>
+      </w:r>
+      <w:proofErr w:type="spellStart"/>
+      <w:r>
+        <w:rPr>
+          <w:rFonts w:ascii="Consolas" w:hAnsi="Consolas" w:cs="Consolas"/>
+          <w:color w:val="000000"/>
+          <w:sz w:val="16"/>
+          <w:szCs w:val="16"/>
+          <w:lang w:val="en-US"/>
+        </w:rPr>
+        <w:t>ArrayList</w:t>
+      </w:r>
+      <w:proofErr w:type="spellEnd"/>
+      <w:r>
+        <w:rPr>
+          <w:rFonts w:ascii="Consolas" w:hAnsi="Consolas" w:cs="Consolas"/>
+          <w:color w:val="000000"/>
+          <w:sz w:val="16"/>
+          <w:szCs w:val="16"/>
+          <w:lang w:val="en-US"/>
+        </w:rPr>
+        <w:t>&lt;&gt;());</w:t>
+      </w:r>
+    </w:p>
+    <w:p>
+      <w:pPr>
+        <w:autoSpaceDE w:val="0"/>
+        <w:autoSpaceDN w:val="0"/>
+        <w:adjustRightInd w:val="0"/>
+        <w:spacing w:after="0" w:line="240" w:lineRule="auto"/>
+        <w:rPr>
+          <w:rFonts w:ascii="Consolas" w:hAnsi="Consolas" w:cs="Consolas"/>
+          <w:sz w:val="16"/>
+          <w:szCs w:val="16"/>
+          <w:lang w:val="en-US"/>
+        </w:rPr>
+      </w:pPr>
+      <w:r>
+        <w:rPr>
+          <w:rFonts w:ascii="Consolas" w:hAnsi="Consolas" w:cs="Consolas"/>
+          <w:color w:val="000000"/>
+          <w:sz w:val="16"/>
+          <w:szCs w:val="16"/>
+          <w:lang w:val="en-US"/>
+        </w:rPr>
+        <w:tab/>
+      </w:r>
+      <w:r>
+        <w:rPr>
+          <w:rFonts w:ascii="Consolas" w:hAnsi="Consolas" w:cs="Consolas"/>
+          <w:color w:val="000000"/>
+          <w:sz w:val="16"/>
+          <w:szCs w:val="16"/>
+          <w:lang w:val="en-US"/>
+        </w:rPr>
+        <w:tab/>
+      </w:r>
+      <w:r>
+        <w:rPr>
+          <w:rFonts w:ascii="Consolas" w:hAnsi="Consolas" w:cs="Consolas"/>
+          <w:color w:val="000000"/>
+          <w:sz w:val="16"/>
+          <w:szCs w:val="16"/>
+          <w:lang w:val="en-US"/>
+        </w:rPr>
+        <w:tab/>
+      </w:r>
+      <w:proofErr w:type="spellStart"/>
+      <w:proofErr w:type="gramStart"/>
+      <w:r>
+        <w:rPr>
+          <w:rFonts w:ascii="Consolas" w:hAnsi="Consolas" w:cs="Consolas"/>
+          <w:color w:val="6A3E3E"/>
+          <w:sz w:val="16"/>
+          <w:szCs w:val="16"/>
+          <w:lang w:val="en-US"/>
+        </w:rPr>
+        <w:t>groups</w:t>
+      </w:r>
+      <w:r>
+        <w:rPr>
+          <w:rFonts w:ascii="Consolas" w:hAnsi="Consolas" w:cs="Consolas"/>
+          <w:color w:val="000000"/>
+          <w:sz w:val="16"/>
+          <w:szCs w:val="16"/>
+          <w:lang w:val="en-US"/>
+        </w:rPr>
+        <w:t>.get</w:t>
+      </w:r>
+      <w:proofErr w:type="spellEnd"/>
+      <w:r>
+        <w:rPr>
+          <w:rFonts w:ascii="Consolas" w:hAnsi="Consolas" w:cs="Consolas"/>
+          <w:color w:val="000000"/>
+          <w:sz w:val="16"/>
+          <w:szCs w:val="16"/>
+          <w:lang w:val="en-US"/>
+        </w:rPr>
+        <w:t>(</w:t>
+      </w:r>
+      <w:proofErr w:type="gramEnd"/>
+      <w:r>
+        <w:rPr>
+          <w:rFonts w:ascii="Consolas" w:hAnsi="Consolas" w:cs="Consolas"/>
+          <w:color w:val="6A3E3E"/>
+          <w:sz w:val="16"/>
+          <w:szCs w:val="16"/>
+          <w:lang w:val="en-US"/>
+        </w:rPr>
+        <w:t>Key</w:t>
+      </w:r>
+      <w:r>
+        <w:rPr>
+          <w:rFonts w:ascii="Consolas" w:hAnsi="Consolas" w:cs="Consolas"/>
+          <w:color w:val="000000"/>
+          <w:sz w:val="16"/>
+          <w:szCs w:val="16"/>
+          <w:lang w:val="en-US"/>
+        </w:rPr>
+        <w:t>).add(</w:t>
+      </w:r>
+      <w:r>
+        <w:rPr>
+          <w:rFonts w:ascii="Consolas" w:hAnsi="Consolas" w:cs="Consolas"/>
+          <w:color w:val="6A3E3E"/>
+          <w:sz w:val="16"/>
+          <w:szCs w:val="16"/>
+          <w:lang w:val="en-US"/>
+        </w:rPr>
+        <w:t>s</w:t>
+      </w:r>
+      <w:r>
+        <w:rPr>
+          <w:rFonts w:ascii="Consolas" w:hAnsi="Consolas" w:cs="Consolas"/>
+          <w:color w:val="000000"/>
+          <w:sz w:val="16"/>
+          <w:szCs w:val="16"/>
+          <w:lang w:val="en-US"/>
+        </w:rPr>
+        <w:t>);</w:t>
+      </w:r>
+    </w:p>
+    <w:p>
+      <w:pPr>
+        <w:autoSpaceDE w:val="0"/>
+        <w:autoSpaceDN w:val="0"/>
+        <w:adjustRightInd w:val="0"/>
+        <w:spacing w:after="0" w:line="240" w:lineRule="auto"/>
+        <w:rPr>
+          <w:rFonts w:ascii="Consolas" w:hAnsi="Consolas" w:cs="Consolas"/>
+          <w:sz w:val="16"/>
+          <w:szCs w:val="16"/>
+          <w:lang w:val="en-US"/>
+        </w:rPr>
+      </w:pPr>
+      <w:r>
+        <w:rPr>
+          <w:rFonts w:ascii="Consolas" w:hAnsi="Consolas" w:cs="Consolas"/>
+          <w:color w:val="000000"/>
+          <w:sz w:val="16"/>
+          <w:szCs w:val="16"/>
+          <w:lang w:val="en-US"/>
+        </w:rPr>
+        <w:tab/>
+      </w:r>
+      <w:r>
+        <w:rPr>
+          <w:rFonts w:ascii="Consolas" w:hAnsi="Consolas" w:cs="Consolas"/>
+          <w:color w:val="000000"/>
+          <w:sz w:val="16"/>
+          <w:szCs w:val="16"/>
+          <w:lang w:val="en-US"/>
+        </w:rPr>
+        <w:tab/>
+        <w:t>}</w:t>
+      </w:r>
+    </w:p>
+    <w:p>
+      <w:pPr>
+        <w:autoSpaceDE w:val="0"/>
+        <w:autoSpaceDN w:val="0"/>
+        <w:adjustRightInd w:val="0"/>
+        <w:spacing w:after="0" w:line="240" w:lineRule="auto"/>
+        <w:rPr>
+          <w:rFonts w:ascii="Consolas" w:hAnsi="Consolas" w:cs="Consolas"/>
+          <w:sz w:val="16"/>
+          <w:szCs w:val="16"/>
+          <w:lang w:val="en-US"/>
+        </w:rPr>
+      </w:pPr>
+      <w:r>
+        <w:rPr>
+          <w:rFonts w:ascii="Consolas" w:hAnsi="Consolas" w:cs="Consolas"/>
+          <w:color w:val="000000"/>
+          <w:sz w:val="16"/>
+          <w:szCs w:val="16"/>
+          <w:lang w:val="en-US"/>
+        </w:rPr>
+        <w:tab/>
+      </w:r>
+      <w:r>
+        <w:rPr>
+          <w:rFonts w:ascii="Consolas" w:hAnsi="Consolas" w:cs="Consolas"/>
+          <w:color w:val="000000"/>
+          <w:sz w:val="16"/>
+          <w:szCs w:val="16"/>
+          <w:lang w:val="en-US"/>
+        </w:rPr>
+        <w:tab/>
+      </w:r>
+    </w:p>
+    <w:p>
+      <w:pPr>
+        <w:autoSpaceDE w:val="0"/>
+        <w:autoSpaceDN w:val="0"/>
+        <w:adjustRightInd w:val="0"/>
+        <w:spacing w:after="0" w:line="240" w:lineRule="auto"/>
+        <w:rPr>
+          <w:rFonts w:ascii="Consolas" w:hAnsi="Consolas" w:cs="Consolas"/>
+          <w:sz w:val="16"/>
+          <w:szCs w:val="16"/>
+          <w:lang w:val="en-US"/>
+        </w:rPr>
+      </w:pPr>
+      <w:r>
+        <w:rPr>
+          <w:rFonts w:ascii="Consolas" w:hAnsi="Consolas" w:cs="Consolas"/>
+          <w:color w:val="000000"/>
+          <w:sz w:val="16"/>
+          <w:szCs w:val="16"/>
+          <w:lang w:val="en-US"/>
+        </w:rPr>
+        <w:tab/>
+      </w:r>
+      <w:r>
+        <w:rPr>
+          <w:rFonts w:ascii="Consolas" w:hAnsi="Consolas" w:cs="Consolas"/>
+          <w:color w:val="000000"/>
+          <w:sz w:val="16"/>
+          <w:szCs w:val="16"/>
+          <w:lang w:val="en-US"/>
+        </w:rPr>
+        <w:tab/>
+      </w:r>
+      <w:proofErr w:type="gramStart"/>
+      <w:r>
+        <w:rPr>
+          <w:rFonts w:ascii="Consolas" w:hAnsi="Consolas" w:cs="Consolas"/>
+          <w:b/>
+          <w:bCs/>
+          <w:color w:val="7F0055"/>
+          <w:sz w:val="16"/>
+          <w:szCs w:val="16"/>
+          <w:lang w:val="en-US"/>
+        </w:rPr>
+        <w:t>return</w:t>
+      </w:r>
+      <w:proofErr w:type="gramEnd"/>
+      <w:r>
+        <w:rPr>
+          <w:rFonts w:ascii="Consolas" w:hAnsi="Consolas" w:cs="Consolas"/>
+          <w:color w:val="000000"/>
+          <w:sz w:val="16"/>
+          <w:szCs w:val="16"/>
+          <w:lang w:val="en-US"/>
+        </w:rPr>
+        <w:t xml:space="preserve"> </w:t>
+      </w:r>
+      <w:r>
+        <w:rPr>
+          <w:rFonts w:ascii="Consolas" w:hAnsi="Consolas" w:cs="Consolas"/>
+          <w:b/>
+          <w:bCs/>
+          <w:color w:val="7F0055"/>
+          <w:sz w:val="16"/>
+          <w:szCs w:val="16"/>
+          <w:lang w:val="en-US"/>
+        </w:rPr>
+        <w:t>new</w:t>
+      </w:r>
+      <w:r>
+        <w:rPr>
+          <w:rFonts w:ascii="Consolas" w:hAnsi="Consolas" w:cs="Consolas"/>
+          <w:color w:val="000000"/>
+          <w:sz w:val="16"/>
+          <w:szCs w:val="16"/>
+          <w:lang w:val="en-US"/>
+        </w:rPr>
+        <w:t xml:space="preserve"> </w:t>
+      </w:r>
+      <w:proofErr w:type="spellStart"/>
+      <w:r>
+        <w:rPr>
+          <w:rFonts w:ascii="Consolas" w:hAnsi="Consolas" w:cs="Consolas"/>
+          <w:color w:val="000000"/>
+          <w:sz w:val="16"/>
+          <w:szCs w:val="16"/>
+          <w:lang w:val="en-US"/>
+        </w:rPr>
+        <w:t>ArrayList</w:t>
+      </w:r>
+      <w:proofErr w:type="spellEnd"/>
+      <w:r>
+        <w:rPr>
+          <w:rFonts w:ascii="Consolas" w:hAnsi="Consolas" w:cs="Consolas"/>
+          <w:color w:val="000000"/>
+          <w:sz w:val="16"/>
+          <w:szCs w:val="16"/>
+          <w:lang w:val="en-US"/>
+        </w:rPr>
+        <w:t>&lt;&gt;(</w:t>
+      </w:r>
+      <w:proofErr w:type="spellStart"/>
+      <w:r>
+        <w:rPr>
+          <w:rFonts w:ascii="Consolas" w:hAnsi="Consolas" w:cs="Consolas"/>
+          <w:color w:val="6A3E3E"/>
+          <w:sz w:val="16"/>
+          <w:szCs w:val="16"/>
+          <w:lang w:val="en-US"/>
+        </w:rPr>
+        <w:t>groups</w:t>
+      </w:r>
+      <w:r>
+        <w:rPr>
+          <w:rFonts w:ascii="Consolas" w:hAnsi="Consolas" w:cs="Consolas"/>
+          <w:color w:val="000000"/>
+          <w:sz w:val="16"/>
+          <w:szCs w:val="16"/>
+          <w:lang w:val="en-US"/>
+        </w:rPr>
+        <w:t>.values</w:t>
+      </w:r>
+      <w:proofErr w:type="spellEnd"/>
+      <w:r>
+        <w:rPr>
+          <w:rFonts w:ascii="Consolas" w:hAnsi="Consolas" w:cs="Consolas"/>
+          <w:color w:val="000000"/>
+          <w:sz w:val="16"/>
+          <w:szCs w:val="16"/>
+          <w:lang w:val="en-US"/>
+        </w:rPr>
+        <w:t>());</w:t>
+      </w:r>
+    </w:p>
+    <w:p>
+      <w:pPr>
+        <w:autoSpaceDE w:val="0"/>
+        <w:autoSpaceDN w:val="0"/>
+        <w:adjustRightInd w:val="0"/>
+        <w:spacing w:after="0" w:line="240" w:lineRule="auto"/>
+        <w:rPr>
+          <w:rFonts w:ascii="Consolas" w:hAnsi="Consolas" w:cs="Consolas"/>
+          <w:sz w:val="16"/>
+          <w:szCs w:val="16"/>
+          <w:lang w:val="en-US"/>
+        </w:rPr>
+      </w:pPr>
+    </w:p>
+    <w:p>
+      <w:pPr>
+        <w:autoSpaceDE w:val="0"/>
+        <w:autoSpaceDN w:val="0"/>
+        <w:adjustRightInd w:val="0"/>
+        <w:spacing w:after="0" w:line="240" w:lineRule="auto"/>
+        <w:rPr>
+          <w:rFonts w:ascii="Consolas" w:hAnsi="Consolas" w:cs="Consolas"/>
+          <w:sz w:val="16"/>
+          <w:szCs w:val="16"/>
+          <w:lang w:val="en-US"/>
+        </w:rPr>
+      </w:pPr>
+      <w:r>
+        <w:rPr>
+          <w:rFonts w:ascii="Consolas" w:hAnsi="Consolas" w:cs="Consolas"/>
+          <w:color w:val="000000"/>
+          <w:sz w:val="16"/>
+          <w:szCs w:val="16"/>
+          <w:lang w:val="en-US"/>
+        </w:rPr>
+        <w:tab/>
+        <w:t>}</w:t>
+      </w:r>
+    </w:p>
+    <w:p>
+      <w:pPr>
+        <w:autoSpaceDE w:val="0"/>
+        <w:autoSpaceDN w:val="0"/>
+        <w:adjustRightInd w:val="0"/>
+        <w:spacing w:after="0" w:line="240" w:lineRule="auto"/>
+        <w:rPr>
+          <w:rFonts w:ascii="Consolas" w:hAnsi="Consolas" w:cs="Consolas"/>
+          <w:sz w:val="16"/>
+          <w:szCs w:val="16"/>
+          <w:lang w:val="en-US"/>
+        </w:rPr>
+      </w:pPr>
+    </w:p>
+    <w:p>
+      <w:pPr>
+        <w:autoSpaceDE w:val="0"/>
+        <w:autoSpaceDN w:val="0"/>
+        <w:adjustRightInd w:val="0"/>
+        <w:spacing w:after="0" w:line="240" w:lineRule="auto"/>
+        <w:rPr>
+          <w:rFonts w:ascii="Consolas" w:hAnsi="Consolas" w:cs="Consolas"/>
+          <w:sz w:val="16"/>
+          <w:szCs w:val="16"/>
+          <w:lang w:val="en-US"/>
+        </w:rPr>
+      </w:pPr>
+      <w:r>
+        <w:rPr>
+          <w:rFonts w:ascii="Consolas" w:hAnsi="Consolas" w:cs="Consolas"/>
+          <w:color w:val="000000"/>
+          <w:sz w:val="16"/>
+          <w:szCs w:val="16"/>
+          <w:lang w:val="en-US"/>
+        </w:rPr>
+        <w:t>}</w:t>
+      </w:r>
+    </w:p>
+    <w:p>
+      <w:pPr>
+        <w:rPr>
+          <w:sz w:val="16"/>
+          <w:szCs w:val="16"/>
+        </w:rPr>
+      </w:pPr>
+    </w:p>
     <w:sectPr>
       <w:pgSz w:w="11906" w:h="16838"/>
       <w:pgMar w:top="1440" w:right="1440" w:bottom="1440" w:left="1440" w:header="708" w:footer="708" w:gutter="0"/>
@@ -9752,6 +12661,19 @@
     <w:rPr>
       <w:color w:val="0000FF"/>
       <w:u w:val="single"/>
+    </w:rPr>
+  </w:style>
+  <w:style w:type="character" w:styleId="HTMLCode">
+    <w:name w:val="HTML Code"/>
+    <w:basedOn w:val="DefaultParagraphFont"/>
+    <w:uiPriority w:val="99"/>
+    <w:semiHidden/>
+    <w:unhideWhenUsed/>
+    <w:rsid w:val="00C85DD0"/>
+    <w:rPr>
+      <w:rFonts w:ascii="Courier New" w:eastAsia="Times New Roman" w:hAnsi="Courier New" w:cs="Courier New"/>
+      <w:sz w:val="20"/>
+      <w:szCs w:val="20"/>
     </w:rPr>
   </w:style>
 </w:styles>

</xml_diff>